<commit_message>
Dokumentácio frissítése és topológián a nevek kicserélése
frissítések
</commit_message>
<xml_diff>
--- a/Dokumentacio_GM-VM-VZ.docx
+++ b/Dokumentacio_GM-VM-VZ.docx
@@ -2067,7 +2067,7 @@
           <w:noProof/>
         </w:rPr>
         <w:drawing>
-          <wp:anchor distT="0" distB="0" distL="114300" distR="114300" simplePos="0" relativeHeight="251681792" behindDoc="1" locked="0" layoutInCell="1" allowOverlap="1" wp14:anchorId="1404262F" wp14:editId="36A65F29">
+          <wp:anchor distT="0" distB="0" distL="114300" distR="114300" simplePos="0" relativeHeight="251681792" behindDoc="1" locked="0" layoutInCell="1" allowOverlap="1" wp14:anchorId="1404262F" wp14:editId="5F4AD63A">
             <wp:simplePos x="0" y="0"/>
             <wp:positionH relativeFrom="margin">
               <wp:align>center</wp:align>
@@ -2181,7 +2181,7 @@
         </w:rPr>
         <w:lastRenderedPageBreak/>
         <w:drawing>
-          <wp:anchor distT="0" distB="0" distL="114300" distR="114300" simplePos="0" relativeHeight="251682816" behindDoc="0" locked="0" layoutInCell="1" allowOverlap="1" wp14:anchorId="3CA2DA05" wp14:editId="7741E977">
+          <wp:anchor distT="0" distB="0" distL="114300" distR="114300" simplePos="0" relativeHeight="251682816" behindDoc="0" locked="0" layoutInCell="1" allowOverlap="1" wp14:anchorId="3CA2DA05" wp14:editId="7E7B67D2">
             <wp:simplePos x="0" y="0"/>
             <wp:positionH relativeFrom="margin">
               <wp:align>center</wp:align>
@@ -2683,21 +2683,12 @@
                                 <w:szCs w:val="24"/>
                               </w:rPr>
                             </w:pPr>
-                            <w:proofErr w:type="spellStart"/>
-                            <w:r>
-                              <w:rPr>
-                                <w:sz w:val="24"/>
-                                <w:szCs w:val="24"/>
-                              </w:rPr>
-                              <w:t>ip</w:t>
-                            </w:r>
-                            <w:proofErr w:type="spellEnd"/>
-                            <w:r>
-                              <w:rPr>
-                                <w:sz w:val="24"/>
-                                <w:szCs w:val="24"/>
-                              </w:rPr>
-                              <w:t xml:space="preserve"> </w:t>
+                            <w:r>
+                              <w:rPr>
+                                <w:sz w:val="24"/>
+                                <w:szCs w:val="24"/>
+                              </w:rPr>
+                              <w:t xml:space="preserve">ip </w:t>
                             </w:r>
                             <w:proofErr w:type="spellStart"/>
                             <w:r>
@@ -3237,21 +3228,12 @@
                           <w:szCs w:val="24"/>
                         </w:rPr>
                       </w:pPr>
-                      <w:proofErr w:type="spellStart"/>
-                      <w:r>
-                        <w:rPr>
-                          <w:sz w:val="24"/>
-                          <w:szCs w:val="24"/>
-                        </w:rPr>
-                        <w:t>ip</w:t>
-                      </w:r>
-                      <w:proofErr w:type="spellEnd"/>
-                      <w:r>
-                        <w:rPr>
-                          <w:sz w:val="24"/>
-                          <w:szCs w:val="24"/>
-                        </w:rPr>
-                        <w:t xml:space="preserve"> </w:t>
+                      <w:r>
+                        <w:rPr>
+                          <w:sz w:val="24"/>
+                          <w:szCs w:val="24"/>
+                        </w:rPr>
+                        <w:t xml:space="preserve">ip </w:t>
                       </w:r>
                       <w:proofErr w:type="spellStart"/>
                       <w:r>
@@ -3883,21 +3865,12 @@
                                 <w:szCs w:val="24"/>
                               </w:rPr>
                             </w:pPr>
-                            <w:proofErr w:type="spellStart"/>
-                            <w:r>
-                              <w:rPr>
-                                <w:sz w:val="24"/>
-                                <w:szCs w:val="24"/>
-                              </w:rPr>
-                              <w:t>ip</w:t>
-                            </w:r>
-                            <w:proofErr w:type="spellEnd"/>
-                            <w:r>
-                              <w:rPr>
-                                <w:sz w:val="24"/>
-                                <w:szCs w:val="24"/>
-                              </w:rPr>
-                              <w:t xml:space="preserve"> add 172.16.0.81 255.255.255.248</w:t>
+                            <w:r>
+                              <w:rPr>
+                                <w:sz w:val="24"/>
+                                <w:szCs w:val="24"/>
+                              </w:rPr>
+                              <w:t>ip add 172.16.0.81 255.255.255.248</w:t>
                             </w:r>
                           </w:p>
                           <w:p>
@@ -3972,21 +3945,12 @@
                                 <w:szCs w:val="24"/>
                               </w:rPr>
                             </w:pPr>
-                            <w:proofErr w:type="spellStart"/>
-                            <w:r>
-                              <w:rPr>
-                                <w:sz w:val="24"/>
-                                <w:szCs w:val="24"/>
-                              </w:rPr>
-                              <w:t>ip</w:t>
-                            </w:r>
-                            <w:proofErr w:type="spellEnd"/>
-                            <w:r>
-                              <w:rPr>
-                                <w:sz w:val="24"/>
-                                <w:szCs w:val="24"/>
-                              </w:rPr>
-                              <w:t xml:space="preserve"> add 172.16.0.89 255.255.255.248</w:t>
+                            <w:r>
+                              <w:rPr>
+                                <w:sz w:val="24"/>
+                                <w:szCs w:val="24"/>
+                              </w:rPr>
+                              <w:t>ip add 172.16.0.89 255.255.255.248</w:t>
                             </w:r>
                           </w:p>
                           <w:p>
@@ -4061,21 +4025,12 @@
                                 <w:szCs w:val="24"/>
                               </w:rPr>
                             </w:pPr>
-                            <w:proofErr w:type="spellStart"/>
-                            <w:r>
-                              <w:rPr>
-                                <w:sz w:val="24"/>
-                                <w:szCs w:val="24"/>
-                              </w:rPr>
-                              <w:t>ip</w:t>
-                            </w:r>
-                            <w:proofErr w:type="spellEnd"/>
-                            <w:r>
-                              <w:rPr>
-                                <w:sz w:val="24"/>
-                                <w:szCs w:val="24"/>
-                              </w:rPr>
-                              <w:t xml:space="preserve"> add 172.16.0.1 255.255.255.224</w:t>
+                            <w:r>
+                              <w:rPr>
+                                <w:sz w:val="24"/>
+                                <w:szCs w:val="24"/>
+                              </w:rPr>
+                              <w:t>ip add 172.16.0.1 255.255.255.224</w:t>
                             </w:r>
                           </w:p>
                           <w:p>
@@ -4148,21 +4103,12 @@
                                 <w:szCs w:val="24"/>
                               </w:rPr>
                             </w:pPr>
-                            <w:proofErr w:type="spellStart"/>
-                            <w:r>
-                              <w:rPr>
-                                <w:sz w:val="24"/>
-                                <w:szCs w:val="24"/>
-                              </w:rPr>
-                              <w:t>ip</w:t>
-                            </w:r>
-                            <w:proofErr w:type="spellEnd"/>
-                            <w:r>
-                              <w:rPr>
-                                <w:sz w:val="24"/>
-                                <w:szCs w:val="24"/>
-                              </w:rPr>
-                              <w:t xml:space="preserve"> add 172.16.0.65 255.255.255.248</w:t>
+                            <w:r>
+                              <w:rPr>
+                                <w:sz w:val="24"/>
+                                <w:szCs w:val="24"/>
+                              </w:rPr>
+                              <w:t>ip add 172.16.0.65 255.255.255.248</w:t>
                             </w:r>
                           </w:p>
                           <w:p>
@@ -4237,21 +4183,12 @@
                                 <w:szCs w:val="24"/>
                               </w:rPr>
                             </w:pPr>
-                            <w:proofErr w:type="spellStart"/>
-                            <w:r>
-                              <w:rPr>
-                                <w:sz w:val="24"/>
-                                <w:szCs w:val="24"/>
-                              </w:rPr>
-                              <w:t>ip</w:t>
-                            </w:r>
-                            <w:proofErr w:type="spellEnd"/>
-                            <w:r>
-                              <w:rPr>
-                                <w:sz w:val="24"/>
-                                <w:szCs w:val="24"/>
-                              </w:rPr>
-                              <w:t xml:space="preserve"> add 172.16.0.33 255.255.255.224</w:t>
+                            <w:r>
+                              <w:rPr>
+                                <w:sz w:val="24"/>
+                                <w:szCs w:val="24"/>
+                              </w:rPr>
+                              <w:t>ip add 172.16.0.33 255.255.255.224</w:t>
                             </w:r>
                           </w:p>
                           <w:p>
@@ -4972,21 +4909,12 @@
                           <w:szCs w:val="24"/>
                         </w:rPr>
                       </w:pPr>
-                      <w:proofErr w:type="spellStart"/>
-                      <w:r>
-                        <w:rPr>
-                          <w:sz w:val="24"/>
-                          <w:szCs w:val="24"/>
-                        </w:rPr>
-                        <w:t>ip</w:t>
-                      </w:r>
-                      <w:proofErr w:type="spellEnd"/>
-                      <w:r>
-                        <w:rPr>
-                          <w:sz w:val="24"/>
-                          <w:szCs w:val="24"/>
-                        </w:rPr>
-                        <w:t xml:space="preserve"> add 172.16.0.81 255.255.255.248</w:t>
+                      <w:r>
+                        <w:rPr>
+                          <w:sz w:val="24"/>
+                          <w:szCs w:val="24"/>
+                        </w:rPr>
+                        <w:t>ip add 172.16.0.81 255.255.255.248</w:t>
                       </w:r>
                     </w:p>
                     <w:p>
@@ -5061,21 +4989,12 @@
                           <w:szCs w:val="24"/>
                         </w:rPr>
                       </w:pPr>
-                      <w:proofErr w:type="spellStart"/>
-                      <w:r>
-                        <w:rPr>
-                          <w:sz w:val="24"/>
-                          <w:szCs w:val="24"/>
-                        </w:rPr>
-                        <w:t>ip</w:t>
-                      </w:r>
-                      <w:proofErr w:type="spellEnd"/>
-                      <w:r>
-                        <w:rPr>
-                          <w:sz w:val="24"/>
-                          <w:szCs w:val="24"/>
-                        </w:rPr>
-                        <w:t xml:space="preserve"> add 172.16.0.89 255.255.255.248</w:t>
+                      <w:r>
+                        <w:rPr>
+                          <w:sz w:val="24"/>
+                          <w:szCs w:val="24"/>
+                        </w:rPr>
+                        <w:t>ip add 172.16.0.89 255.255.255.248</w:t>
                       </w:r>
                     </w:p>
                     <w:p>
@@ -5150,21 +5069,12 @@
                           <w:szCs w:val="24"/>
                         </w:rPr>
                       </w:pPr>
-                      <w:proofErr w:type="spellStart"/>
-                      <w:r>
-                        <w:rPr>
-                          <w:sz w:val="24"/>
-                          <w:szCs w:val="24"/>
-                        </w:rPr>
-                        <w:t>ip</w:t>
-                      </w:r>
-                      <w:proofErr w:type="spellEnd"/>
-                      <w:r>
-                        <w:rPr>
-                          <w:sz w:val="24"/>
-                          <w:szCs w:val="24"/>
-                        </w:rPr>
-                        <w:t xml:space="preserve"> add 172.16.0.1 255.255.255.224</w:t>
+                      <w:r>
+                        <w:rPr>
+                          <w:sz w:val="24"/>
+                          <w:szCs w:val="24"/>
+                        </w:rPr>
+                        <w:t>ip add 172.16.0.1 255.255.255.224</w:t>
                       </w:r>
                     </w:p>
                     <w:p>
@@ -5237,21 +5147,12 @@
                           <w:szCs w:val="24"/>
                         </w:rPr>
                       </w:pPr>
-                      <w:proofErr w:type="spellStart"/>
-                      <w:r>
-                        <w:rPr>
-                          <w:sz w:val="24"/>
-                          <w:szCs w:val="24"/>
-                        </w:rPr>
-                        <w:t>ip</w:t>
-                      </w:r>
-                      <w:proofErr w:type="spellEnd"/>
-                      <w:r>
-                        <w:rPr>
-                          <w:sz w:val="24"/>
-                          <w:szCs w:val="24"/>
-                        </w:rPr>
-                        <w:t xml:space="preserve"> add 172.16.0.65 255.255.255.248</w:t>
+                      <w:r>
+                        <w:rPr>
+                          <w:sz w:val="24"/>
+                          <w:szCs w:val="24"/>
+                        </w:rPr>
+                        <w:t>ip add 172.16.0.65 255.255.255.248</w:t>
                       </w:r>
                     </w:p>
                     <w:p>
@@ -5326,21 +5227,12 @@
                           <w:szCs w:val="24"/>
                         </w:rPr>
                       </w:pPr>
-                      <w:proofErr w:type="spellStart"/>
-                      <w:r>
-                        <w:rPr>
-                          <w:sz w:val="24"/>
-                          <w:szCs w:val="24"/>
-                        </w:rPr>
-                        <w:t>ip</w:t>
-                      </w:r>
-                      <w:proofErr w:type="spellEnd"/>
-                      <w:r>
-                        <w:rPr>
-                          <w:sz w:val="24"/>
-                          <w:szCs w:val="24"/>
-                        </w:rPr>
-                        <w:t xml:space="preserve"> add 172.16.0.33 255.255.255.224</w:t>
+                      <w:r>
+                        <w:rPr>
+                          <w:sz w:val="24"/>
+                          <w:szCs w:val="24"/>
+                        </w:rPr>
+                        <w:t>ip add 172.16.0.33 255.255.255.224</w:t>
                       </w:r>
                     </w:p>
                     <w:p>
@@ -6136,21 +6028,12 @@
                                 <w:szCs w:val="24"/>
                               </w:rPr>
                             </w:pPr>
-                            <w:proofErr w:type="spellStart"/>
-                            <w:r>
-                              <w:rPr>
-                                <w:sz w:val="24"/>
-                                <w:szCs w:val="24"/>
-                              </w:rPr>
-                              <w:t>ip</w:t>
-                            </w:r>
-                            <w:proofErr w:type="spellEnd"/>
-                            <w:r>
-                              <w:rPr>
-                                <w:sz w:val="24"/>
-                                <w:szCs w:val="24"/>
-                              </w:rPr>
-                              <w:t xml:space="preserve"> </w:t>
+                            <w:r>
+                              <w:rPr>
+                                <w:sz w:val="24"/>
+                                <w:szCs w:val="24"/>
+                              </w:rPr>
+                              <w:t xml:space="preserve">ip </w:t>
                             </w:r>
                             <w:proofErr w:type="spellStart"/>
                             <w:r>
@@ -6554,21 +6437,12 @@
                                 <w:szCs w:val="24"/>
                               </w:rPr>
                             </w:pPr>
-                            <w:proofErr w:type="spellStart"/>
-                            <w:r>
-                              <w:rPr>
-                                <w:sz w:val="24"/>
-                                <w:szCs w:val="24"/>
-                              </w:rPr>
-                              <w:t>ip</w:t>
-                            </w:r>
-                            <w:proofErr w:type="spellEnd"/>
-                            <w:r>
-                              <w:rPr>
-                                <w:sz w:val="24"/>
-                                <w:szCs w:val="24"/>
-                              </w:rPr>
-                              <w:t xml:space="preserve"> add 192.168.31.1 255.255.255.128</w:t>
+                            <w:r>
+                              <w:rPr>
+                                <w:sz w:val="24"/>
+                                <w:szCs w:val="24"/>
+                              </w:rPr>
+                              <w:t>ip add 192.168.31.1 255.255.255.128</w:t>
                             </w:r>
                           </w:p>
                           <w:p>
@@ -6642,21 +6516,12 @@
                                 <w:szCs w:val="24"/>
                               </w:rPr>
                             </w:pPr>
-                            <w:proofErr w:type="spellStart"/>
-                            <w:r>
-                              <w:rPr>
-                                <w:sz w:val="24"/>
-                                <w:szCs w:val="24"/>
-                              </w:rPr>
-                              <w:t>ip</w:t>
-                            </w:r>
-                            <w:proofErr w:type="spellEnd"/>
-                            <w:r>
-                              <w:rPr>
-                                <w:sz w:val="24"/>
-                                <w:szCs w:val="24"/>
-                              </w:rPr>
-                              <w:t xml:space="preserve"> add 192.168.31.129 255.255.255.192</w:t>
+                            <w:r>
+                              <w:rPr>
+                                <w:sz w:val="24"/>
+                                <w:szCs w:val="24"/>
+                              </w:rPr>
+                              <w:t>ip add 192.168.31.129 255.255.255.192</w:t>
                             </w:r>
                           </w:p>
                           <w:p>
@@ -6730,21 +6595,12 @@
                                 <w:szCs w:val="24"/>
                               </w:rPr>
                             </w:pPr>
-                            <w:proofErr w:type="spellStart"/>
-                            <w:r>
-                              <w:rPr>
-                                <w:sz w:val="24"/>
-                                <w:szCs w:val="24"/>
-                              </w:rPr>
-                              <w:t>ip</w:t>
-                            </w:r>
-                            <w:proofErr w:type="spellEnd"/>
-                            <w:r>
-                              <w:rPr>
-                                <w:sz w:val="24"/>
-                                <w:szCs w:val="24"/>
-                              </w:rPr>
-                              <w:t xml:space="preserve"> add 192.168.31.193 255.255.255.248</w:t>
+                            <w:r>
+                              <w:rPr>
+                                <w:sz w:val="24"/>
+                                <w:szCs w:val="24"/>
+                              </w:rPr>
+                              <w:t>ip add 192.168.31.193 255.255.255.248</w:t>
                             </w:r>
                           </w:p>
                           <w:p>
@@ -7221,21 +7077,12 @@
                           <w:szCs w:val="24"/>
                         </w:rPr>
                       </w:pPr>
-                      <w:proofErr w:type="spellStart"/>
-                      <w:r>
-                        <w:rPr>
-                          <w:sz w:val="24"/>
-                          <w:szCs w:val="24"/>
-                        </w:rPr>
-                        <w:t>ip</w:t>
-                      </w:r>
-                      <w:proofErr w:type="spellEnd"/>
-                      <w:r>
-                        <w:rPr>
-                          <w:sz w:val="24"/>
-                          <w:szCs w:val="24"/>
-                        </w:rPr>
-                        <w:t xml:space="preserve"> </w:t>
+                      <w:r>
+                        <w:rPr>
+                          <w:sz w:val="24"/>
+                          <w:szCs w:val="24"/>
+                        </w:rPr>
+                        <w:t xml:space="preserve">ip </w:t>
                       </w:r>
                       <w:proofErr w:type="spellStart"/>
                       <w:r>
@@ -7639,21 +7486,12 @@
                           <w:szCs w:val="24"/>
                         </w:rPr>
                       </w:pPr>
-                      <w:proofErr w:type="spellStart"/>
-                      <w:r>
-                        <w:rPr>
-                          <w:sz w:val="24"/>
-                          <w:szCs w:val="24"/>
-                        </w:rPr>
-                        <w:t>ip</w:t>
-                      </w:r>
-                      <w:proofErr w:type="spellEnd"/>
-                      <w:r>
-                        <w:rPr>
-                          <w:sz w:val="24"/>
-                          <w:szCs w:val="24"/>
-                        </w:rPr>
-                        <w:t xml:space="preserve"> add 192.168.31.1 255.255.255.128</w:t>
+                      <w:r>
+                        <w:rPr>
+                          <w:sz w:val="24"/>
+                          <w:szCs w:val="24"/>
+                        </w:rPr>
+                        <w:t>ip add 192.168.31.1 255.255.255.128</w:t>
                       </w:r>
                     </w:p>
                     <w:p>
@@ -7727,21 +7565,12 @@
                           <w:szCs w:val="24"/>
                         </w:rPr>
                       </w:pPr>
-                      <w:proofErr w:type="spellStart"/>
-                      <w:r>
-                        <w:rPr>
-                          <w:sz w:val="24"/>
-                          <w:szCs w:val="24"/>
-                        </w:rPr>
-                        <w:t>ip</w:t>
-                      </w:r>
-                      <w:proofErr w:type="spellEnd"/>
-                      <w:r>
-                        <w:rPr>
-                          <w:sz w:val="24"/>
-                          <w:szCs w:val="24"/>
-                        </w:rPr>
-                        <w:t xml:space="preserve"> add 192.168.31.129 255.255.255.192</w:t>
+                      <w:r>
+                        <w:rPr>
+                          <w:sz w:val="24"/>
+                          <w:szCs w:val="24"/>
+                        </w:rPr>
+                        <w:t>ip add 192.168.31.129 255.255.255.192</w:t>
                       </w:r>
                     </w:p>
                     <w:p>
@@ -7815,21 +7644,12 @@
                           <w:szCs w:val="24"/>
                         </w:rPr>
                       </w:pPr>
-                      <w:proofErr w:type="spellStart"/>
-                      <w:r>
-                        <w:rPr>
-                          <w:sz w:val="24"/>
-                          <w:szCs w:val="24"/>
-                        </w:rPr>
-                        <w:t>ip</w:t>
-                      </w:r>
-                      <w:proofErr w:type="spellEnd"/>
-                      <w:r>
-                        <w:rPr>
-                          <w:sz w:val="24"/>
-                          <w:szCs w:val="24"/>
-                        </w:rPr>
-                        <w:t xml:space="preserve"> add 192.168.31.193 255.255.255.248</w:t>
+                      <w:r>
+                        <w:rPr>
+                          <w:sz w:val="24"/>
+                          <w:szCs w:val="24"/>
+                        </w:rPr>
+                        <w:t>ip add 192.168.31.193 255.255.255.248</w:t>
                       </w:r>
                     </w:p>
                     <w:p>
@@ -9112,12 +8932,89 @@
       </w:pPr>
       <w:r>
         <w:rPr>
+          <w:noProof/>
+        </w:rPr>
+        <w:lastRenderedPageBreak/>
+        <w:drawing>
+          <wp:anchor distT="0" distB="0" distL="114300" distR="114300" simplePos="0" relativeHeight="251684864" behindDoc="1" locked="0" layoutInCell="1" allowOverlap="1" wp14:anchorId="37FAE87A" wp14:editId="75282936">
+            <wp:simplePos x="0" y="0"/>
+            <wp:positionH relativeFrom="margin">
+              <wp:align>center</wp:align>
+            </wp:positionH>
+            <wp:positionV relativeFrom="paragraph">
+              <wp:posOffset>419148</wp:posOffset>
+            </wp:positionV>
+            <wp:extent cx="3579495" cy="3164205"/>
+            <wp:effectExtent l="76200" t="76200" r="135255" b="131445"/>
+            <wp:wrapTopAndBottom/>
+            <wp:docPr id="1187381448" name="Kép 3"/>
+            <wp:cNvGraphicFramePr>
+              <a:graphicFrameLocks xmlns:a="http://schemas.openxmlformats.org/drawingml/2006/main" noChangeAspect="1"/>
+            </wp:cNvGraphicFramePr>
+            <a:graphic xmlns:a="http://schemas.openxmlformats.org/drawingml/2006/main">
+              <a:graphicData uri="http://schemas.openxmlformats.org/drawingml/2006/picture">
+                <pic:pic xmlns:pic="http://schemas.openxmlformats.org/drawingml/2006/picture">
+                  <pic:nvPicPr>
+                    <pic:cNvPr id="0" name="Picture 4"/>
+                    <pic:cNvPicPr>
+                      <a:picLocks noChangeAspect="1" noChangeArrowheads="1"/>
+                    </pic:cNvPicPr>
+                  </pic:nvPicPr>
+                  <pic:blipFill>
+                    <a:blip r:embed="rId14">
+                      <a:extLst>
+                        <a:ext uri="{28A0092B-C50C-407E-A947-70E740481C1C}">
+                          <a14:useLocalDpi xmlns:a14="http://schemas.microsoft.com/office/drawing/2010/main" val="0"/>
+                        </a:ext>
+                      </a:extLst>
+                    </a:blip>
+                    <a:srcRect/>
+                    <a:stretch>
+                      <a:fillRect/>
+                    </a:stretch>
+                  </pic:blipFill>
+                  <pic:spPr bwMode="auto">
+                    <a:xfrm>
+                      <a:off x="0" y="0"/>
+                      <a:ext cx="3579495" cy="3164205"/>
+                    </a:xfrm>
+                    <a:prstGeom prst="rect">
+                      <a:avLst/>
+                    </a:prstGeom>
+                    <a:ln w="38100" cap="sq">
+                      <a:solidFill>
+                        <a:srgbClr val="000000"/>
+                      </a:solidFill>
+                      <a:prstDash val="solid"/>
+                      <a:miter lim="800000"/>
+                    </a:ln>
+                    <a:effectLst>
+                      <a:outerShdw blurRad="50800" dist="38100" dir="2700000" algn="tl" rotWithShape="0">
+                        <a:srgbClr val="000000">
+                          <a:alpha val="43000"/>
+                        </a:srgbClr>
+                      </a:outerShdw>
+                    </a:effectLst>
+                  </pic:spPr>
+                </pic:pic>
+              </a:graphicData>
+            </a:graphic>
+            <wp14:sizeRelH relativeFrom="margin">
+              <wp14:pctWidth>0</wp14:pctWidth>
+            </wp14:sizeRelH>
+            <wp14:sizeRelV relativeFrom="margin">
+              <wp14:pctHeight>0</wp14:pctHeight>
+            </wp14:sizeRelV>
+          </wp:anchor>
+        </w:drawing>
+      </w:r>
+      <w:r>
+        <w:rPr>
           <w:rFonts w:ascii="Times New Roman" w:hAnsi="Times New Roman" w:cs="Times New Roman"/>
           <w:color w:val="auto"/>
           <w:sz w:val="32"/>
           <w:szCs w:val="32"/>
         </w:rPr>
-        <w:lastRenderedPageBreak/>
         <w:t>2.2</w:t>
       </w:r>
       <w:r>
@@ -9140,15 +9037,326 @@
       </w:r>
       <w:bookmarkEnd w:id="7"/>
     </w:p>
+    <w:p/>
+    <w:p>
+      <w:pPr>
+        <w:jc w:val="both"/>
+        <w:rPr>
+          <w:rFonts w:eastAsia="Times New Roman" w:cs="Times New Roman"/>
+          <w:sz w:val="24"/>
+          <w:szCs w:val="24"/>
+        </w:rPr>
+      </w:pPr>
+      <w:r>
+        <w:rPr>
+          <w:rFonts w:eastAsia="Times New Roman" w:cs="Times New Roman"/>
+          <w:sz w:val="24"/>
+          <w:szCs w:val="24"/>
+        </w:rPr>
+        <w:t>Az</w:t>
+      </w:r>
+      <w:r>
+        <w:rPr>
+          <w:rFonts w:eastAsia="Times New Roman" w:cs="Times New Roman"/>
+          <w:sz w:val="24"/>
+          <w:szCs w:val="24"/>
+        </w:rPr>
+        <w:t xml:space="preserve"> </w:t>
+      </w:r>
+      <w:r>
+        <w:rPr>
+          <w:rFonts w:eastAsia="Times New Roman" w:cs="Times New Roman"/>
+          <w:b/>
+          <w:bCs/>
+          <w:sz w:val="24"/>
+          <w:szCs w:val="24"/>
+        </w:rPr>
+        <w:t>üzemeltetők</w:t>
+      </w:r>
+      <w:r>
+        <w:rPr>
+          <w:rFonts w:eastAsia="Times New Roman" w:cs="Times New Roman"/>
+          <w:b/>
+          <w:bCs/>
+          <w:sz w:val="24"/>
+          <w:szCs w:val="24"/>
+        </w:rPr>
+        <w:t>/</w:t>
+      </w:r>
+      <w:proofErr w:type="spellStart"/>
+      <w:r>
+        <w:rPr>
+          <w:rFonts w:eastAsia="Times New Roman" w:cs="Times New Roman"/>
+          <w:b/>
+          <w:bCs/>
+          <w:sz w:val="24"/>
+          <w:szCs w:val="24"/>
+        </w:rPr>
+        <w:t>admin</w:t>
+      </w:r>
+      <w:proofErr w:type="spellEnd"/>
+      <w:r>
+        <w:rPr>
+          <w:rFonts w:eastAsia="Times New Roman" w:cs="Times New Roman"/>
+          <w:sz w:val="24"/>
+          <w:szCs w:val="24"/>
+        </w:rPr>
+        <w:t xml:space="preserve"> területen találhatóak meg a hálózat működésének legmérvadóbb szolgáltatásai. Ez működteti a felhasználók között az </w:t>
+      </w:r>
+      <w:r>
+        <w:rPr>
+          <w:rFonts w:eastAsia="Times New Roman" w:cs="Times New Roman"/>
+          <w:caps/>
+          <w:sz w:val="24"/>
+          <w:szCs w:val="24"/>
+        </w:rPr>
+        <w:t>email-dns-web</w:t>
+      </w:r>
+      <w:r>
+        <w:rPr>
+          <w:rFonts w:eastAsia="Times New Roman" w:cs="Times New Roman"/>
+          <w:sz w:val="24"/>
+          <w:szCs w:val="24"/>
+        </w:rPr>
+        <w:t xml:space="preserve"> </w:t>
+      </w:r>
+      <w:r>
+        <w:rPr>
+          <w:rFonts w:eastAsia="Times New Roman" w:cs="Times New Roman"/>
+          <w:sz w:val="24"/>
+          <w:szCs w:val="24"/>
+        </w:rPr>
+        <w:t xml:space="preserve">és </w:t>
+      </w:r>
+      <w:r>
+        <w:rPr>
+          <w:rFonts w:eastAsia="Times New Roman" w:cs="Times New Roman"/>
+          <w:caps/>
+          <w:sz w:val="24"/>
+          <w:szCs w:val="24"/>
+        </w:rPr>
+        <w:t>Tftp</w:t>
+      </w:r>
+      <w:r>
+        <w:rPr>
+          <w:rFonts w:eastAsia="Times New Roman" w:cs="Times New Roman"/>
+          <w:sz w:val="24"/>
+          <w:szCs w:val="24"/>
+        </w:rPr>
+        <w:t xml:space="preserve"> szolgáltatásokat, amelyeken keresztül a hivatal a saját weboldalát és email szolgáltatását elérik. </w:t>
+      </w:r>
+    </w:p>
+    <w:p>
+      <w:pPr>
+        <w:jc w:val="both"/>
+        <w:rPr>
+          <w:rFonts w:eastAsia="Times New Roman" w:cs="Times New Roman"/>
+          <w:sz w:val="24"/>
+          <w:szCs w:val="24"/>
+        </w:rPr>
+      </w:pPr>
+    </w:p>
+    <w:p>
+      <w:pPr>
+        <w:jc w:val="both"/>
+        <w:rPr>
+          <w:rFonts w:eastAsia="Times New Roman" w:cs="Times New Roman"/>
+          <w:sz w:val="24"/>
+          <w:szCs w:val="24"/>
+        </w:rPr>
+      </w:pPr>
+      <w:r>
+        <w:rPr>
+          <w:rFonts w:eastAsia="Times New Roman" w:cs="Times New Roman"/>
+          <w:sz w:val="24"/>
+          <w:szCs w:val="24"/>
+        </w:rPr>
+        <w:t xml:space="preserve">Biztonság tekintetében </w:t>
+      </w:r>
+      <w:r>
+        <w:rPr>
+          <w:rFonts w:eastAsia="Times New Roman" w:cs="Times New Roman"/>
+          <w:caps/>
+          <w:sz w:val="24"/>
+          <w:szCs w:val="24"/>
+        </w:rPr>
+        <w:t xml:space="preserve">SYSLOG </w:t>
+      </w:r>
+      <w:r>
+        <w:rPr>
+          <w:rFonts w:eastAsia="Times New Roman" w:cs="Times New Roman"/>
+          <w:caps/>
+          <w:color w:val="FF0000"/>
+          <w:sz w:val="24"/>
+          <w:szCs w:val="24"/>
+        </w:rPr>
+        <w:t>(</w:t>
+      </w:r>
+      <w:r>
+        <w:rPr>
+          <w:rFonts w:eastAsia="Times New Roman" w:cs="Times New Roman"/>
+          <w:color w:val="FF0000"/>
+          <w:sz w:val="24"/>
+          <w:szCs w:val="24"/>
+        </w:rPr>
+        <w:t>még kell)</w:t>
+      </w:r>
+      <w:r>
+        <w:rPr>
+          <w:rFonts w:eastAsia="Times New Roman" w:cs="Times New Roman"/>
+          <w:sz w:val="24"/>
+          <w:szCs w:val="24"/>
+        </w:rPr>
+        <w:t xml:space="preserve"> </w:t>
+      </w:r>
+      <w:r>
+        <w:rPr>
+          <w:rFonts w:eastAsia="Times New Roman" w:cs="Times New Roman"/>
+          <w:sz w:val="24"/>
+          <w:szCs w:val="24"/>
+        </w:rPr>
+        <w:t xml:space="preserve">szerveren </w:t>
+      </w:r>
+      <w:proofErr w:type="spellStart"/>
+      <w:r>
+        <w:rPr>
+          <w:rFonts w:eastAsia="Times New Roman" w:cs="Times New Roman"/>
+          <w:sz w:val="24"/>
+          <w:szCs w:val="24"/>
+        </w:rPr>
+        <w:t>monitorozzuk</w:t>
+      </w:r>
+      <w:proofErr w:type="spellEnd"/>
+      <w:r>
+        <w:rPr>
+          <w:rFonts w:eastAsia="Times New Roman" w:cs="Times New Roman"/>
+          <w:sz w:val="24"/>
+          <w:szCs w:val="24"/>
+        </w:rPr>
+        <w:t xml:space="preserve"> és naplózzuk az eseményeket a hálózatban, így könnyen detektálhatjuk, hogy a sértés melyik irányból jött és mikor.</w:t>
+      </w:r>
+    </w:p>
     <w:p>
       <w:pPr>
         <w:spacing w:after="160" w:line="259" w:lineRule="auto"/>
         <w:rPr>
+          <w:sz w:val="24"/>
+          <w:szCs w:val="24"/>
+        </w:rPr>
+      </w:pPr>
+    </w:p>
+    <w:p>
+      <w:pPr>
+        <w:spacing w:after="160" w:line="259" w:lineRule="auto"/>
+        <w:rPr>
+          <w:b/>
+          <w:bCs/>
+          <w:sz w:val="24"/>
+          <w:szCs w:val="24"/>
+        </w:rPr>
+      </w:pPr>
+      <w:r>
+        <w:rPr>
+          <w:sz w:val="24"/>
+          <w:szCs w:val="24"/>
+        </w:rPr>
+        <w:t xml:space="preserve">DNS cím: </w:t>
+      </w:r>
+      <w:r>
+        <w:rPr>
+          <w:b/>
+          <w:bCs/>
+          <w:sz w:val="24"/>
+          <w:szCs w:val="24"/>
+        </w:rPr>
+        <w:t>linkwave.hu</w:t>
+      </w:r>
+    </w:p>
+    <w:p>
+      <w:pPr>
+        <w:spacing w:after="160" w:line="259" w:lineRule="auto"/>
+        <w:rPr>
+          <w:b/>
+          <w:bCs/>
+          <w:sz w:val="24"/>
+          <w:szCs w:val="24"/>
+        </w:rPr>
+      </w:pPr>
+      <w:r>
+        <w:rPr>
+          <w:sz w:val="24"/>
+          <w:szCs w:val="24"/>
+        </w:rPr>
+        <w:t xml:space="preserve">E-MAIL cím: </w:t>
+      </w:r>
+      <w:r>
+        <w:rPr>
+          <w:b/>
+          <w:bCs/>
+          <w:sz w:val="24"/>
+          <w:szCs w:val="24"/>
+        </w:rPr>
+        <w:t>linkwave.hu</w:t>
+      </w:r>
+    </w:p>
+    <w:p>
+      <w:pPr>
+        <w:spacing w:after="160" w:line="259" w:lineRule="auto"/>
+        <w:rPr>
+          <w:sz w:val="24"/>
+          <w:szCs w:val="24"/>
+        </w:rPr>
+      </w:pPr>
+      <w:r>
+        <w:rPr>
+          <w:sz w:val="24"/>
+          <w:szCs w:val="24"/>
+          <w:u w:val="single"/>
+        </w:rPr>
+        <w:t>EMAIL-TFTP-FTP-NTP szerver ip</w:t>
+      </w:r>
+      <w:proofErr w:type="gramStart"/>
+      <w:r>
+        <w:rPr>
+          <w:sz w:val="24"/>
+          <w:szCs w:val="24"/>
+          <w:u w:val="single"/>
+        </w:rPr>
+        <w:t>:</w:t>
+      </w:r>
+      <w:r>
+        <w:rPr>
+          <w:sz w:val="24"/>
+          <w:szCs w:val="24"/>
+        </w:rPr>
+        <w:t xml:space="preserve"> ???</w:t>
+      </w:r>
+      <w:proofErr w:type="gramEnd"/>
+    </w:p>
+    <w:p>
+      <w:pPr>
+        <w:spacing w:after="160" w:line="259" w:lineRule="auto"/>
+        <w:rPr>
           <w:rFonts w:asciiTheme="majorHAnsi" w:eastAsiaTheme="majorEastAsia" w:hAnsiTheme="majorHAnsi" w:cstheme="majorBidi"/>
           <w:sz w:val="26"/>
           <w:szCs w:val="26"/>
         </w:rPr>
       </w:pPr>
+      <w:r>
+        <w:rPr>
+          <w:sz w:val="24"/>
+          <w:szCs w:val="24"/>
+          <w:u w:val="single"/>
+        </w:rPr>
+        <w:t>DHCP-DNS-SYSLOG szerver ip:</w:t>
+      </w:r>
+      <w:r>
+        <w:rPr>
+          <w:sz w:val="24"/>
+          <w:szCs w:val="24"/>
+        </w:rPr>
+        <w:t xml:space="preserve"> ???</w:t>
+      </w:r>
       <w:r>
         <w:br w:type="page"/>
       </w:r>
@@ -9217,7 +9425,7 @@
                     <pic:cNvPicPr/>
                   </pic:nvPicPr>
                   <pic:blipFill>
-                    <a:blip r:embed="rId14">
+                    <a:blip r:embed="rId15">
                       <a:extLst>
                         <a:ext uri="{28A0092B-C50C-407E-A947-70E740481C1C}">
                           <a14:useLocalDpi xmlns:a14="http://schemas.microsoft.com/office/drawing/2010/main" val="0"/>
@@ -9463,7 +9671,7 @@
                     <pic:cNvPicPr/>
                   </pic:nvPicPr>
                   <pic:blipFill>
-                    <a:blip r:embed="rId15">
+                    <a:blip r:embed="rId16">
                       <a:extLst>
                         <a:ext uri="{28A0092B-C50C-407E-A947-70E740481C1C}">
                           <a14:useLocalDpi xmlns:a14="http://schemas.microsoft.com/office/drawing/2010/main" val="0"/>
@@ -11346,7 +11554,7 @@
                     <pic:cNvPicPr/>
                   </pic:nvPicPr>
                   <pic:blipFill>
-                    <a:blip r:embed="rId16"/>
+                    <a:blip r:embed="rId17"/>
                     <a:stretch>
                       <a:fillRect/>
                     </a:stretch>
@@ -12180,7 +12388,7 @@
                     <pic:cNvPicPr/>
                   </pic:nvPicPr>
                   <pic:blipFill>
-                    <a:blip r:embed="rId17"/>
+                    <a:blip r:embed="rId18"/>
                     <a:stretch>
                       <a:fillRect/>
                     </a:stretch>
@@ -19866,7 +20074,7 @@
                     <pic:cNvPicPr/>
                   </pic:nvPicPr>
                   <pic:blipFill rotWithShape="1">
-                    <a:blip r:embed="rId18">
+                    <a:blip r:embed="rId19">
                       <a:extLst>
                         <a:ext uri="{28A0092B-C50C-407E-A947-70E740481C1C}">
                           <a14:useLocalDpi xmlns:a14="http://schemas.microsoft.com/office/drawing/2010/main" val="0"/>
@@ -20077,7 +20285,7 @@
                     <pic:cNvPicPr/>
                   </pic:nvPicPr>
                   <pic:blipFill>
-                    <a:blip r:embed="rId19">
+                    <a:blip r:embed="rId20">
                       <a:extLst>
                         <a:ext uri="{28A0092B-C50C-407E-A947-70E740481C1C}">
                           <a14:useLocalDpi xmlns:a14="http://schemas.microsoft.com/office/drawing/2010/main" val="0"/>
@@ -20438,13 +20646,8 @@
                             <w:pPr>
                               <w:ind w:firstLine="720"/>
                             </w:pPr>
-                            <w:proofErr w:type="spellStart"/>
-                            <w:r>
-                              <w:t>ip</w:t>
-                            </w:r>
-                            <w:proofErr w:type="spellEnd"/>
-                            <w:r>
-                              <w:t xml:space="preserve"> </w:t>
+                            <w:r>
+                              <w:t xml:space="preserve">ip </w:t>
                             </w:r>
                             <w:proofErr w:type="spellStart"/>
                             <w:r>
@@ -20481,13 +20684,8 @@
                             <w:pPr>
                               <w:ind w:firstLine="720"/>
                             </w:pPr>
-                            <w:proofErr w:type="spellStart"/>
-                            <w:r>
-                              <w:t>ip</w:t>
-                            </w:r>
-                            <w:proofErr w:type="spellEnd"/>
-                            <w:r>
-                              <w:t xml:space="preserve"> </w:t>
+                            <w:r>
+                              <w:t xml:space="preserve">ip </w:t>
                             </w:r>
                             <w:proofErr w:type="spellStart"/>
                             <w:r>
@@ -20534,13 +20732,8 @@
                             <w:pPr>
                               <w:ind w:firstLine="720"/>
                             </w:pPr>
-                            <w:proofErr w:type="spellStart"/>
-                            <w:r>
-                              <w:t>ip</w:t>
-                            </w:r>
-                            <w:proofErr w:type="spellEnd"/>
-                            <w:r>
-                              <w:t xml:space="preserve"> </w:t>
+                            <w:r>
+                              <w:t xml:space="preserve">ip </w:t>
                             </w:r>
                             <w:proofErr w:type="spellStart"/>
                             <w:r>
@@ -20577,13 +20770,8 @@
                             <w:pPr>
                               <w:ind w:left="720"/>
                             </w:pPr>
-                            <w:proofErr w:type="spellStart"/>
-                            <w:r>
-                              <w:t>ip</w:t>
-                            </w:r>
-                            <w:proofErr w:type="spellEnd"/>
-                            <w:r>
-                              <w:t xml:space="preserve"> </w:t>
+                            <w:r>
+                              <w:t xml:space="preserve">ip </w:t>
                             </w:r>
                             <w:proofErr w:type="spellStart"/>
                             <w:r>
@@ -20598,13 +20786,8 @@
                             <w:pPr>
                               <w:ind w:left="720"/>
                             </w:pPr>
-                            <w:proofErr w:type="spellStart"/>
-                            <w:r>
-                              <w:t>ip</w:t>
-                            </w:r>
-                            <w:proofErr w:type="spellEnd"/>
-                            <w:r>
-                              <w:t xml:space="preserve"> </w:t>
+                            <w:r>
+                              <w:t xml:space="preserve">ip </w:t>
                             </w:r>
                             <w:proofErr w:type="spellStart"/>
                             <w:r>
@@ -20697,13 +20880,8 @@
                       <w:pPr>
                         <w:ind w:firstLine="720"/>
                       </w:pPr>
-                      <w:proofErr w:type="spellStart"/>
-                      <w:r>
-                        <w:t>ip</w:t>
-                      </w:r>
-                      <w:proofErr w:type="spellEnd"/>
-                      <w:r>
-                        <w:t xml:space="preserve"> </w:t>
+                      <w:r>
+                        <w:t xml:space="preserve">ip </w:t>
                       </w:r>
                       <w:proofErr w:type="spellStart"/>
                       <w:r>
@@ -20740,13 +20918,8 @@
                       <w:pPr>
                         <w:ind w:firstLine="720"/>
                       </w:pPr>
-                      <w:proofErr w:type="spellStart"/>
-                      <w:r>
-                        <w:t>ip</w:t>
-                      </w:r>
-                      <w:proofErr w:type="spellEnd"/>
-                      <w:r>
-                        <w:t xml:space="preserve"> </w:t>
+                      <w:r>
+                        <w:t xml:space="preserve">ip </w:t>
                       </w:r>
                       <w:proofErr w:type="spellStart"/>
                       <w:r>
@@ -20793,13 +20966,8 @@
                       <w:pPr>
                         <w:ind w:firstLine="720"/>
                       </w:pPr>
-                      <w:proofErr w:type="spellStart"/>
-                      <w:r>
-                        <w:t>ip</w:t>
-                      </w:r>
-                      <w:proofErr w:type="spellEnd"/>
-                      <w:r>
-                        <w:t xml:space="preserve"> </w:t>
+                      <w:r>
+                        <w:t xml:space="preserve">ip </w:t>
                       </w:r>
                       <w:proofErr w:type="spellStart"/>
                       <w:r>
@@ -20836,13 +21004,8 @@
                       <w:pPr>
                         <w:ind w:left="720"/>
                       </w:pPr>
-                      <w:proofErr w:type="spellStart"/>
-                      <w:r>
-                        <w:t>ip</w:t>
-                      </w:r>
-                      <w:proofErr w:type="spellEnd"/>
-                      <w:r>
-                        <w:t xml:space="preserve"> </w:t>
+                      <w:r>
+                        <w:t xml:space="preserve">ip </w:t>
                       </w:r>
                       <w:proofErr w:type="spellStart"/>
                       <w:r>
@@ -20857,13 +21020,8 @@
                       <w:pPr>
                         <w:ind w:left="720"/>
                       </w:pPr>
-                      <w:proofErr w:type="spellStart"/>
-                      <w:r>
-                        <w:t>ip</w:t>
-                      </w:r>
-                      <w:proofErr w:type="spellEnd"/>
-                      <w:r>
-                        <w:t xml:space="preserve"> </w:t>
+                      <w:r>
+                        <w:t xml:space="preserve">ip </w:t>
                       </w:r>
                       <w:proofErr w:type="spellStart"/>
                       <w:r>
@@ -20895,7 +21053,7 @@
     </w:p>
     <w:p/>
     <w:sectPr>
-      <w:footerReference w:type="default" r:id="rId20"/>
+      <w:footerReference w:type="default" r:id="rId21"/>
       <w:pgSz w:w="11906" w:h="16838"/>
       <w:pgMar w:top="1417" w:right="1417" w:bottom="1417" w:left="1417" w:header="708" w:footer="708" w:gutter="0"/>
       <w:cols w:space="708"/>
@@ -21677,7 +21835,6 @@
   <w:style w:type="character" w:default="1" w:styleId="Bekezdsalapbettpusa">
     <w:name w:val="Default Paragraph Font"/>
     <w:uiPriority w:val="1"/>
-    <w:semiHidden/>
     <w:unhideWhenUsed/>
   </w:style>
   <w:style w:type="table" w:default="1" w:styleId="Normltblzat">
@@ -22158,6 +22315,12 @@
 </file>
 
 <file path=customXml/item1.xml><?xml version="1.0" encoding="utf-8"?>
+<p:properties xmlns:p="http://schemas.microsoft.com/office/2006/metadata/properties" xmlns:xsi="http://www.w3.org/2001/XMLSchema-instance" xmlns:pc="http://schemas.microsoft.com/office/infopath/2007/PartnerControls">
+  <documentManagement/>
+</p:properties>
+</file>
+
+<file path=customXml/item2.xml><?xml version="1.0" encoding="utf-8"?>
 <?mso-contentType ?>
 <FormTemplates xmlns="http://schemas.microsoft.com/sharepoint/v3/contenttype/forms">
   <Display>DocumentLibraryForm</Display>
@@ -22166,17 +22329,7 @@
 </FormTemplates>
 </file>
 
-<file path=customXml/item2.xml><?xml version="1.0" encoding="utf-8"?>
-<p:properties xmlns:p="http://schemas.microsoft.com/office/2006/metadata/properties" xmlns:xsi="http://www.w3.org/2001/XMLSchema-instance" xmlns:pc="http://schemas.microsoft.com/office/infopath/2007/PartnerControls">
-  <documentManagement/>
-</p:properties>
-</file>
-
 <file path=customXml/item3.xml><?xml version="1.0" encoding="utf-8"?>
-<b:Sources xmlns:b="http://schemas.openxmlformats.org/officeDocument/2006/bibliography" xmlns="http://schemas.openxmlformats.org/officeDocument/2006/bibliography" SelectedStyle="\APASixthEditionOfficeOnline.xsl" StyleName="APA" Version="6"/>
-</file>
-
-<file path=customXml/item4.xml><?xml version="1.0" encoding="utf-8"?>
 <ct:contentTypeSchema xmlns:ct="http://schemas.microsoft.com/office/2006/metadata/contentType" xmlns:ma="http://schemas.microsoft.com/office/2006/metadata/properties/metaAttributes" ct:_="" ma:_="" ma:contentTypeName="Dokumentum" ma:contentTypeID="0x010100B1CA35C8D8A74D48BF88902E9627A17D" ma:contentTypeVersion="5" ma:contentTypeDescription="Új dokumentum létrehozása." ma:contentTypeScope="" ma:versionID="0e7245ca7ec67e951110e7b69b420a5e">
   <xsd:schema xmlns:xsd="http://www.w3.org/2001/XMLSchema" xmlns:xs="http://www.w3.org/2001/XMLSchema" xmlns:p="http://schemas.microsoft.com/office/2006/metadata/properties" xmlns:ns3="5707289d-a05a-4d6f-b18f-cf94ec109c28" targetNamespace="http://schemas.microsoft.com/office/2006/metadata/properties" ma:root="true" ma:fieldsID="b5ddcb666607e10cb2d5efbbf37e03b4" ns3:_="">
     <xsd:import namespace="5707289d-a05a-4d6f-b18f-cf94ec109c28"/>
@@ -22328,15 +22481,11 @@
 </ct:contentTypeSchema>
 </file>
 
-<file path=customXml/itemProps1.xml><?xml version="1.0" encoding="utf-8"?>
-<ds:datastoreItem xmlns:ds="http://schemas.openxmlformats.org/officeDocument/2006/customXml" ds:itemID="{08F26082-94FB-4E7B-83A2-07938A9FEC69}">
-  <ds:schemaRefs>
-    <ds:schemaRef ds:uri="http://schemas.microsoft.com/sharepoint/v3/contenttype/forms"/>
-  </ds:schemaRefs>
-</ds:datastoreItem>
+<file path=customXml/item4.xml><?xml version="1.0" encoding="utf-8"?>
+<b:Sources xmlns:b="http://schemas.openxmlformats.org/officeDocument/2006/bibliography" xmlns="http://schemas.openxmlformats.org/officeDocument/2006/bibliography" SelectedStyle="\APASixthEditionOfficeOnline.xsl" StyleName="APA" Version="6"/>
 </file>
 
-<file path=customXml/itemProps2.xml><?xml version="1.0" encoding="utf-8"?>
+<file path=customXml/itemProps1.xml><?xml version="1.0" encoding="utf-8"?>
 <ds:datastoreItem xmlns:ds="http://schemas.openxmlformats.org/officeDocument/2006/customXml" ds:itemID="{C21911F0-FA54-4DE7-BE18-5708DCBC5EBB}">
   <ds:schemaRefs>
     <ds:schemaRef ds:uri="http://schemas.microsoft.com/office/2006/metadata/properties"/>
@@ -22345,15 +22494,15 @@
 </ds:datastoreItem>
 </file>
 
-<file path=customXml/itemProps3.xml><?xml version="1.0" encoding="utf-8"?>
-<ds:datastoreItem xmlns:ds="http://schemas.openxmlformats.org/officeDocument/2006/customXml" ds:itemID="{F8D0FF65-9EB0-4290-BBBE-BC114131B21E}">
+<file path=customXml/itemProps2.xml><?xml version="1.0" encoding="utf-8"?>
+<ds:datastoreItem xmlns:ds="http://schemas.openxmlformats.org/officeDocument/2006/customXml" ds:itemID="{08F26082-94FB-4E7B-83A2-07938A9FEC69}">
   <ds:schemaRefs>
-    <ds:schemaRef ds:uri="http://schemas.openxmlformats.org/officeDocument/2006/bibliography"/>
+    <ds:schemaRef ds:uri="http://schemas.microsoft.com/sharepoint/v3/contenttype/forms"/>
   </ds:schemaRefs>
 </ds:datastoreItem>
 </file>
 
-<file path=customXml/itemProps4.xml><?xml version="1.0" encoding="utf-8"?>
+<file path=customXml/itemProps3.xml><?xml version="1.0" encoding="utf-8"?>
 <ds:datastoreItem xmlns:ds="http://schemas.openxmlformats.org/officeDocument/2006/customXml" ds:itemID="{3AC47A49-CC42-4B88-A4B5-80351A00D92E}">
   <ds:schemaRefs>
     <ds:schemaRef ds:uri="http://schemas.microsoft.com/office/2006/metadata/contentType"/>
@@ -22369,4 +22518,12 @@
     <ds:schemaRef ds:uri="http://schemas.microsoft.com/internal/obd"/>
   </ds:schemaRefs>
 </ds:datastoreItem>
+</file>
+
+<file path=customXml/itemProps4.xml><?xml version="1.0" encoding="utf-8"?>
+<ds:datastoreItem xmlns:ds="http://schemas.openxmlformats.org/officeDocument/2006/customXml" ds:itemID="{F8D0FF65-9EB0-4290-BBBE-BC114131B21E}">
+  <ds:schemaRefs>
+    <ds:schemaRef ds:uri="http://schemas.openxmlformats.org/officeDocument/2006/bibliography"/>
+  </ds:schemaRefs>
+</ds:datastoreItem>
 </file>
</xml_diff>

<commit_message>
center - halo_prog - update
</commit_message>
<xml_diff>
--- a/Dokumentacio_GM-VM-VZ.docx
+++ b/Dokumentacio_GM-VM-VZ.docx
@@ -594,7 +594,7 @@
           <w:r>
             <w:fldChar w:fldCharType="separate"/>
           </w:r>
-          <w:hyperlink w:anchor="_Toc161303288" w:history="1">
+          <w:hyperlink w:anchor="_Toc165286404" w:history="1">
             <w:r>
               <w:rPr>
                 <w:rStyle w:val="Hiperhivatkozs"/>
@@ -623,7 +623,7 @@
                 <w:noProof/>
                 <w:webHidden/>
               </w:rPr>
-              <w:instrText xml:space="preserve"> PAGEREF _Toc161303288 \h </w:instrText>
+              <w:instrText xml:space="preserve"> PAGEREF _Toc165286404 \h </w:instrText>
             </w:r>
             <w:r>
               <w:rPr>
@@ -670,7 +670,7 @@
               <w14:ligatures w14:val="standardContextual"/>
             </w:rPr>
           </w:pPr>
-          <w:hyperlink w:anchor="_Toc161303289" w:history="1">
+          <w:hyperlink w:anchor="_Toc165286405" w:history="1">
             <w:r>
               <w:rPr>
                 <w:rStyle w:val="Hiperhivatkozs"/>
@@ -699,7 +699,7 @@
                 <w:noProof/>
                 <w:webHidden/>
               </w:rPr>
-              <w:instrText xml:space="preserve"> PAGEREF _Toc161303289 \h </w:instrText>
+              <w:instrText xml:space="preserve"> PAGEREF _Toc165286405 \h </w:instrText>
             </w:r>
             <w:r>
               <w:rPr>
@@ -719,7 +719,7 @@
                 <w:noProof/>
                 <w:webHidden/>
               </w:rPr>
-              <w:t>4</w:t>
+              <w:t>3</w:t>
             </w:r>
             <w:r>
               <w:rPr>
@@ -745,7 +745,7 @@
               <w14:ligatures w14:val="standardContextual"/>
             </w:rPr>
           </w:pPr>
-          <w:hyperlink w:anchor="_Toc161303290" w:history="1">
+          <w:hyperlink w:anchor="_Toc165286406" w:history="1">
             <w:r>
               <w:rPr>
                 <w:rStyle w:val="Hiperhivatkozs"/>
@@ -773,7 +773,7 @@
                 <w:noProof/>
                 <w:webHidden/>
               </w:rPr>
-              <w:instrText xml:space="preserve"> PAGEREF _Toc161303290 \h </w:instrText>
+              <w:instrText xml:space="preserve"> PAGEREF _Toc165286406 \h </w:instrText>
             </w:r>
             <w:r>
               <w:rPr>
@@ -819,7 +819,7 @@
               <w14:ligatures w14:val="standardContextual"/>
             </w:rPr>
           </w:pPr>
-          <w:hyperlink w:anchor="_Toc161303291" w:history="1">
+          <w:hyperlink w:anchor="_Toc165286407" w:history="1">
             <w:r>
               <w:rPr>
                 <w:rStyle w:val="Hiperhivatkozs"/>
@@ -865,7 +865,7 @@
                 <w:noProof/>
                 <w:webHidden/>
               </w:rPr>
-              <w:instrText xml:space="preserve"> PAGEREF _Toc161303291 \h </w:instrText>
+              <w:instrText xml:space="preserve"> PAGEREF _Toc165286407 \h </w:instrText>
             </w:r>
             <w:r>
               <w:rPr>
@@ -885,7 +885,7 @@
                 <w:noProof/>
                 <w:webHidden/>
               </w:rPr>
-              <w:t>6</w:t>
+              <w:t>7</w:t>
             </w:r>
             <w:r>
               <w:rPr>
@@ -911,7 +911,7 @@
               <w14:ligatures w14:val="standardContextual"/>
             </w:rPr>
           </w:pPr>
-          <w:hyperlink w:anchor="_Toc161303292" w:history="1">
+          <w:hyperlink w:anchor="_Toc165286408" w:history="1">
             <w:r>
               <w:rPr>
                 <w:rStyle w:val="Hiperhivatkozs"/>
@@ -957,7 +957,7 @@
                 <w:noProof/>
                 <w:webHidden/>
               </w:rPr>
-              <w:instrText xml:space="preserve"> PAGEREF _Toc161303292 \h </w:instrText>
+              <w:instrText xml:space="preserve"> PAGEREF _Toc165286408 \h </w:instrText>
             </w:r>
             <w:r>
               <w:rPr>
@@ -977,7 +977,7 @@
                 <w:noProof/>
                 <w:webHidden/>
               </w:rPr>
-              <w:t>9</w:t>
+              <w:t>10</w:t>
             </w:r>
             <w:r>
               <w:rPr>
@@ -1003,7 +1003,7 @@
               <w14:ligatures w14:val="standardContextual"/>
             </w:rPr>
           </w:pPr>
-          <w:hyperlink w:anchor="_Toc161303293" w:history="1">
+          <w:hyperlink w:anchor="_Toc165286409" w:history="1">
             <w:r>
               <w:rPr>
                 <w:rStyle w:val="Hiperhivatkozs"/>
@@ -1049,7 +1049,7 @@
                 <w:noProof/>
                 <w:webHidden/>
               </w:rPr>
-              <w:instrText xml:space="preserve"> PAGEREF _Toc161303293 \h </w:instrText>
+              <w:instrText xml:space="preserve"> PAGEREF _Toc165286409 \h </w:instrText>
             </w:r>
             <w:r>
               <w:rPr>
@@ -1069,7 +1069,7 @@
                 <w:noProof/>
                 <w:webHidden/>
               </w:rPr>
-              <w:t>12</w:t>
+              <w:t>13</w:t>
             </w:r>
             <w:r>
               <w:rPr>
@@ -1095,7 +1095,7 @@
               <w14:ligatures w14:val="standardContextual"/>
             </w:rPr>
           </w:pPr>
-          <w:hyperlink w:anchor="_Toc161303294" w:history="1">
+          <w:hyperlink w:anchor="_Toc165286410" w:history="1">
             <w:r>
               <w:rPr>
                 <w:rStyle w:val="Hiperhivatkozs"/>
@@ -1141,7 +1141,7 @@
                 <w:noProof/>
                 <w:webHidden/>
               </w:rPr>
-              <w:instrText xml:space="preserve"> PAGEREF _Toc161303294 \h </w:instrText>
+              <w:instrText xml:space="preserve"> PAGEREF _Toc165286410 \h </w:instrText>
             </w:r>
             <w:r>
               <w:rPr>
@@ -1161,7 +1161,7 @@
                 <w:noProof/>
                 <w:webHidden/>
               </w:rPr>
-              <w:t>16</w:t>
+              <w:t>17</w:t>
             </w:r>
             <w:r>
               <w:rPr>
@@ -1187,7 +1187,7 @@
               <w14:ligatures w14:val="standardContextual"/>
             </w:rPr>
           </w:pPr>
-          <w:hyperlink w:anchor="_Toc161303295" w:history="1">
+          <w:hyperlink w:anchor="_Toc165286411" w:history="1">
             <w:r>
               <w:rPr>
                 <w:rStyle w:val="Hiperhivatkozs"/>
@@ -1233,81 +1233,7 @@
                 <w:noProof/>
                 <w:webHidden/>
               </w:rPr>
-              <w:instrText xml:space="preserve"> PAGEREF _Toc161303295 \h </w:instrText>
-            </w:r>
-            <w:r>
-              <w:rPr>
-                <w:noProof/>
-                <w:webHidden/>
-              </w:rPr>
-            </w:r>
-            <w:r>
-              <w:rPr>
-                <w:noProof/>
-                <w:webHidden/>
-              </w:rPr>
-              <w:fldChar w:fldCharType="separate"/>
-            </w:r>
-            <w:r>
-              <w:rPr>
-                <w:noProof/>
-                <w:webHidden/>
-              </w:rPr>
-              <w:t>18</w:t>
-            </w:r>
-            <w:r>
-              <w:rPr>
-                <w:noProof/>
-                <w:webHidden/>
-              </w:rPr>
-              <w:fldChar w:fldCharType="end"/>
-            </w:r>
-          </w:hyperlink>
-        </w:p>
-        <w:p>
-          <w:pPr>
-            <w:pStyle w:val="TJ2"/>
-            <w:tabs>
-              <w:tab w:val="right" w:leader="dot" w:pos="9062"/>
-            </w:tabs>
-            <w:rPr>
-              <w:rFonts w:cstheme="minorBidi"/>
-              <w:noProof/>
-              <w:kern w:val="2"/>
-              <w:sz w:val="24"/>
-              <w:szCs w:val="24"/>
-              <w14:ligatures w14:val="standardContextual"/>
-            </w:rPr>
-          </w:pPr>
-          <w:hyperlink w:anchor="_Toc161303296" w:history="1">
-            <w:r>
-              <w:rPr>
-                <w:rStyle w:val="Hiperhivatkozs"/>
-                <w:rFonts w:ascii="Times New Roman" w:hAnsi="Times New Roman"/>
-                <w:noProof/>
-              </w:rPr>
-              <w:t>2.2 Üzemeltetők</w:t>
-            </w:r>
-            <w:r>
-              <w:rPr>
-                <w:noProof/>
-                <w:webHidden/>
-              </w:rPr>
-              <w:tab/>
-            </w:r>
-            <w:r>
-              <w:rPr>
-                <w:noProof/>
-                <w:webHidden/>
-              </w:rPr>
-              <w:fldChar w:fldCharType="begin"/>
-            </w:r>
-            <w:r>
-              <w:rPr>
-                <w:noProof/>
-                <w:webHidden/>
-              </w:rPr>
-              <w:instrText xml:space="preserve"> PAGEREF _Toc161303296 \h </w:instrText>
+              <w:instrText xml:space="preserve"> PAGEREF _Toc165286411 \h </w:instrText>
             </w:r>
             <w:r>
               <w:rPr>
@@ -1353,14 +1279,14 @@
               <w14:ligatures w14:val="standardContextual"/>
             </w:rPr>
           </w:pPr>
-          <w:hyperlink w:anchor="_Toc161303297" w:history="1">
+          <w:hyperlink w:anchor="_Toc165286412" w:history="1">
             <w:r>
               <w:rPr>
                 <w:rStyle w:val="Hiperhivatkozs"/>
                 <w:rFonts w:ascii="Times New Roman" w:hAnsi="Times New Roman"/>
                 <w:noProof/>
               </w:rPr>
-              <w:t>2.3 Motel</w:t>
+              <w:t>2.2 Üzemeltetők</w:t>
             </w:r>
             <w:r>
               <w:rPr>
@@ -1381,7 +1307,7 @@
                 <w:noProof/>
                 <w:webHidden/>
               </w:rPr>
-              <w:instrText xml:space="preserve"> PAGEREF _Toc161303297 \h </w:instrText>
+              <w:instrText xml:space="preserve"> PAGEREF _Toc165286412 \h </w:instrText>
             </w:r>
             <w:r>
               <w:rPr>
@@ -1427,14 +1353,14 @@
               <w14:ligatures w14:val="standardContextual"/>
             </w:rPr>
           </w:pPr>
-          <w:hyperlink w:anchor="_Toc161303298" w:history="1">
+          <w:hyperlink w:anchor="_Toc165286413" w:history="1">
             <w:r>
               <w:rPr>
                 <w:rStyle w:val="Hiperhivatkozs"/>
                 <w:rFonts w:ascii="Times New Roman" w:hAnsi="Times New Roman"/>
                 <w:noProof/>
               </w:rPr>
-              <w:t>2.4 Kávézó</w:t>
+              <w:t>2.3 Motel</w:t>
             </w:r>
             <w:r>
               <w:rPr>
@@ -1455,7 +1381,7 @@
                 <w:noProof/>
                 <w:webHidden/>
               </w:rPr>
-              <w:instrText xml:space="preserve"> PAGEREF _Toc161303298 \h </w:instrText>
+              <w:instrText xml:space="preserve"> PAGEREF _Toc165286413 \h </w:instrText>
             </w:r>
             <w:r>
               <w:rPr>
@@ -1488,6 +1414,80 @@
         </w:p>
         <w:p>
           <w:pPr>
+            <w:pStyle w:val="TJ2"/>
+            <w:tabs>
+              <w:tab w:val="right" w:leader="dot" w:pos="9062"/>
+            </w:tabs>
+            <w:rPr>
+              <w:rFonts w:cstheme="minorBidi"/>
+              <w:noProof/>
+              <w:kern w:val="2"/>
+              <w:sz w:val="24"/>
+              <w:szCs w:val="24"/>
+              <w14:ligatures w14:val="standardContextual"/>
+            </w:rPr>
+          </w:pPr>
+          <w:hyperlink w:anchor="_Toc165286414" w:history="1">
+            <w:r>
+              <w:rPr>
+                <w:rStyle w:val="Hiperhivatkozs"/>
+                <w:rFonts w:ascii="Times New Roman" w:hAnsi="Times New Roman"/>
+                <w:noProof/>
+              </w:rPr>
+              <w:t>2.4 Kávézó</w:t>
+            </w:r>
+            <w:r>
+              <w:rPr>
+                <w:noProof/>
+                <w:webHidden/>
+              </w:rPr>
+              <w:tab/>
+            </w:r>
+            <w:r>
+              <w:rPr>
+                <w:noProof/>
+                <w:webHidden/>
+              </w:rPr>
+              <w:fldChar w:fldCharType="begin"/>
+            </w:r>
+            <w:r>
+              <w:rPr>
+                <w:noProof/>
+                <w:webHidden/>
+              </w:rPr>
+              <w:instrText xml:space="preserve"> PAGEREF _Toc165286414 \h </w:instrText>
+            </w:r>
+            <w:r>
+              <w:rPr>
+                <w:noProof/>
+                <w:webHidden/>
+              </w:rPr>
+            </w:r>
+            <w:r>
+              <w:rPr>
+                <w:noProof/>
+                <w:webHidden/>
+              </w:rPr>
+              <w:fldChar w:fldCharType="separate"/>
+            </w:r>
+            <w:r>
+              <w:rPr>
+                <w:noProof/>
+                <w:webHidden/>
+              </w:rPr>
+              <w:t>24</w:t>
+            </w:r>
+            <w:r>
+              <w:rPr>
+                <w:noProof/>
+                <w:webHidden/>
+              </w:rPr>
+              <w:fldChar w:fldCharType="end"/>
+            </w:r>
+          </w:hyperlink>
+        </w:p>
+        <w:p>
+          <w:pPr>
             <w:pStyle w:val="TJ3"/>
             <w:tabs>
               <w:tab w:val="right" w:leader="dot" w:pos="9062"/>
@@ -1501,7 +1501,7 @@
               <w14:ligatures w14:val="standardContextual"/>
             </w:rPr>
           </w:pPr>
-          <w:hyperlink w:anchor="_Toc161303299" w:history="1">
+          <w:hyperlink w:anchor="_Toc165286415" w:history="1">
             <w:r>
               <w:rPr>
                 <w:rStyle w:val="Hiperhivatkozs"/>
@@ -1547,7 +1547,7 @@
                 <w:noProof/>
                 <w:webHidden/>
               </w:rPr>
-              <w:instrText xml:space="preserve"> PAGEREF _Toc161303299 \h </w:instrText>
+              <w:instrText xml:space="preserve"> PAGEREF _Toc165286415 \h </w:instrText>
             </w:r>
             <w:r>
               <w:rPr>
@@ -1567,7 +1567,7 @@
                 <w:noProof/>
                 <w:webHidden/>
               </w:rPr>
-              <w:t>24</w:t>
+              <w:t>27</w:t>
             </w:r>
             <w:r>
               <w:rPr>
@@ -1593,7 +1593,7 @@
               <w14:ligatures w14:val="standardContextual"/>
             </w:rPr>
           </w:pPr>
-          <w:hyperlink w:anchor="_Toc161303300" w:history="1">
+          <w:hyperlink w:anchor="_Toc165286416" w:history="1">
             <w:r>
               <w:rPr>
                 <w:rStyle w:val="Hiperhivatkozs"/>
@@ -1639,7 +1639,7 @@
                 <w:noProof/>
                 <w:webHidden/>
               </w:rPr>
-              <w:instrText xml:space="preserve"> PAGEREF _Toc161303300 \h </w:instrText>
+              <w:instrText xml:space="preserve"> PAGEREF _Toc165286416 \h </w:instrText>
             </w:r>
             <w:r>
               <w:rPr>
@@ -1659,7 +1659,7 @@
                 <w:noProof/>
                 <w:webHidden/>
               </w:rPr>
-              <w:t>25</w:t>
+              <w:t>28</w:t>
             </w:r>
             <w:r>
               <w:rPr>
@@ -1685,7 +1685,7 @@
               <w14:ligatures w14:val="standardContextual"/>
             </w:rPr>
           </w:pPr>
-          <w:hyperlink w:anchor="_Toc161303301" w:history="1">
+          <w:hyperlink w:anchor="_Toc165286417" w:history="1">
             <w:r>
               <w:rPr>
                 <w:rStyle w:val="Hiperhivatkozs"/>
@@ -1731,155 +1731,7 @@
                 <w:noProof/>
                 <w:webHidden/>
               </w:rPr>
-              <w:instrText xml:space="preserve"> PAGEREF _Toc161303301 \h </w:instrText>
-            </w:r>
-            <w:r>
-              <w:rPr>
-                <w:noProof/>
-                <w:webHidden/>
-              </w:rPr>
-            </w:r>
-            <w:r>
-              <w:rPr>
-                <w:noProof/>
-                <w:webHidden/>
-              </w:rPr>
-              <w:fldChar w:fldCharType="separate"/>
-            </w:r>
-            <w:r>
-              <w:rPr>
-                <w:noProof/>
-                <w:webHidden/>
-              </w:rPr>
-              <w:t>26</w:t>
-            </w:r>
-            <w:r>
-              <w:rPr>
-                <w:noProof/>
-                <w:webHidden/>
-              </w:rPr>
-              <w:fldChar w:fldCharType="end"/>
-            </w:r>
-          </w:hyperlink>
-        </w:p>
-        <w:p>
-          <w:pPr>
-            <w:pStyle w:val="TJ2"/>
-            <w:tabs>
-              <w:tab w:val="right" w:leader="dot" w:pos="9062"/>
-            </w:tabs>
-            <w:rPr>
-              <w:rFonts w:cstheme="minorBidi"/>
-              <w:noProof/>
-              <w:kern w:val="2"/>
-              <w:sz w:val="24"/>
-              <w:szCs w:val="24"/>
-              <w14:ligatures w14:val="standardContextual"/>
-            </w:rPr>
-          </w:pPr>
-          <w:hyperlink w:anchor="_Toc161303302" w:history="1">
-            <w:r>
-              <w:rPr>
-                <w:rStyle w:val="Hiperhivatkozs"/>
-                <w:rFonts w:ascii="Times New Roman" w:hAnsi="Times New Roman"/>
-                <w:noProof/>
-              </w:rPr>
-              <w:t>2.5 New York Hotel</w:t>
-            </w:r>
-            <w:r>
-              <w:rPr>
-                <w:noProof/>
-                <w:webHidden/>
-              </w:rPr>
-              <w:tab/>
-            </w:r>
-            <w:r>
-              <w:rPr>
-                <w:noProof/>
-                <w:webHidden/>
-              </w:rPr>
-              <w:fldChar w:fldCharType="begin"/>
-            </w:r>
-            <w:r>
-              <w:rPr>
-                <w:noProof/>
-                <w:webHidden/>
-              </w:rPr>
-              <w:instrText xml:space="preserve"> PAGEREF _Toc161303302 \h </w:instrText>
-            </w:r>
-            <w:r>
-              <w:rPr>
-                <w:noProof/>
-                <w:webHidden/>
-              </w:rPr>
-            </w:r>
-            <w:r>
-              <w:rPr>
-                <w:noProof/>
-                <w:webHidden/>
-              </w:rPr>
-              <w:fldChar w:fldCharType="separate"/>
-            </w:r>
-            <w:r>
-              <w:rPr>
-                <w:noProof/>
-                <w:webHidden/>
-              </w:rPr>
-              <w:t>27</w:t>
-            </w:r>
-            <w:r>
-              <w:rPr>
-                <w:noProof/>
-                <w:webHidden/>
-              </w:rPr>
-              <w:fldChar w:fldCharType="end"/>
-            </w:r>
-          </w:hyperlink>
-        </w:p>
-        <w:p>
-          <w:pPr>
-            <w:pStyle w:val="TJ2"/>
-            <w:tabs>
-              <w:tab w:val="right" w:leader="dot" w:pos="9062"/>
-            </w:tabs>
-            <w:rPr>
-              <w:rFonts w:cstheme="minorBidi"/>
-              <w:noProof/>
-              <w:kern w:val="2"/>
-              <w:sz w:val="24"/>
-              <w:szCs w:val="24"/>
-              <w14:ligatures w14:val="standardContextual"/>
-            </w:rPr>
-          </w:pPr>
-          <w:hyperlink w:anchor="_Toc161303303" w:history="1">
-            <w:r>
-              <w:rPr>
-                <w:rStyle w:val="Hiperhivatkozs"/>
-                <w:rFonts w:ascii="Times New Roman" w:hAnsi="Times New Roman"/>
-                <w:noProof/>
-              </w:rPr>
-              <w:t>2.6 ISP</w:t>
-            </w:r>
-            <w:r>
-              <w:rPr>
-                <w:noProof/>
-                <w:webHidden/>
-              </w:rPr>
-              <w:tab/>
-            </w:r>
-            <w:r>
-              <w:rPr>
-                <w:noProof/>
-                <w:webHidden/>
-              </w:rPr>
-              <w:fldChar w:fldCharType="begin"/>
-            </w:r>
-            <w:r>
-              <w:rPr>
-                <w:noProof/>
-                <w:webHidden/>
-              </w:rPr>
-              <w:instrText xml:space="preserve"> PAGEREF _Toc161303303 \h </w:instrText>
+              <w:instrText xml:space="preserve"> PAGEREF _Toc165286417 \h </w:instrText>
             </w:r>
             <w:r>
               <w:rPr>
@@ -1912,7 +1764,7 @@
         </w:p>
         <w:p>
           <w:pPr>
-            <w:pStyle w:val="TJ3"/>
+            <w:pStyle w:val="TJ2"/>
             <w:tabs>
               <w:tab w:val="right" w:leader="dot" w:pos="9062"/>
             </w:tabs>
@@ -1925,14 +1777,14 @@
               <w14:ligatures w14:val="standardContextual"/>
             </w:rPr>
           </w:pPr>
-          <w:hyperlink w:anchor="_Toc161303304" w:history="1">
+          <w:hyperlink w:anchor="_Toc165286418" w:history="1">
             <w:r>
               <w:rPr>
                 <w:rStyle w:val="Hiperhivatkozs"/>
                 <w:rFonts w:ascii="Times New Roman" w:hAnsi="Times New Roman"/>
                 <w:noProof/>
               </w:rPr>
-              <w:t>2.6.1 ISP Konfigurációja:</w:t>
+              <w:t>2.5 New York Hotel</w:t>
             </w:r>
             <w:r>
               <w:rPr>
@@ -1953,7 +1805,7 @@
                 <w:noProof/>
                 <w:webHidden/>
               </w:rPr>
-              <w:instrText xml:space="preserve"> PAGEREF _Toc161303304 \h </w:instrText>
+              <w:instrText xml:space="preserve"> PAGEREF _Toc165286418 \h </w:instrText>
             </w:r>
             <w:r>
               <w:rPr>
@@ -1986,29 +1838,27 @@
         </w:p>
         <w:p>
           <w:pPr>
-            <w:pStyle w:val="TJ1"/>
+            <w:pStyle w:val="TJ2"/>
             <w:tabs>
               <w:tab w:val="right" w:leader="dot" w:pos="9062"/>
             </w:tabs>
             <w:rPr>
-              <w:rFonts w:asciiTheme="minorHAnsi" w:eastAsiaTheme="minorEastAsia" w:hAnsiTheme="minorHAnsi" w:cstheme="minorBidi"/>
+              <w:rFonts w:cstheme="minorBidi"/>
               <w:noProof/>
               <w:kern w:val="2"/>
               <w:sz w:val="24"/>
               <w:szCs w:val="24"/>
-              <w:lang w:val="en-US"/>
               <w14:ligatures w14:val="standardContextual"/>
             </w:rPr>
           </w:pPr>
-          <w:hyperlink w:anchor="_Toc161303305" w:history="1">
+          <w:hyperlink w:anchor="_Toc165286419" w:history="1">
             <w:r>
               <w:rPr>
                 <w:rStyle w:val="Hiperhivatkozs"/>
-                <w:rFonts w:cs="Times New Roman"/>
-                <w:caps/>
+                <w:rFonts w:ascii="Times New Roman" w:hAnsi="Times New Roman"/>
                 <w:noProof/>
               </w:rPr>
-              <w:t>3. Hálózat programozás</w:t>
+              <w:t>2.6 ISP</w:t>
             </w:r>
             <w:r>
               <w:rPr>
@@ -2029,83 +1879,7 @@
                 <w:noProof/>
                 <w:webHidden/>
               </w:rPr>
-              <w:instrText xml:space="preserve"> PAGEREF _Toc161303305 \h </w:instrText>
-            </w:r>
-            <w:r>
-              <w:rPr>
-                <w:noProof/>
-                <w:webHidden/>
-              </w:rPr>
-            </w:r>
-            <w:r>
-              <w:rPr>
-                <w:noProof/>
-                <w:webHidden/>
-              </w:rPr>
-              <w:fldChar w:fldCharType="separate"/>
-            </w:r>
-            <w:r>
-              <w:rPr>
-                <w:noProof/>
-                <w:webHidden/>
-              </w:rPr>
-              <w:t>31</w:t>
-            </w:r>
-            <w:r>
-              <w:rPr>
-                <w:noProof/>
-                <w:webHidden/>
-              </w:rPr>
-              <w:fldChar w:fldCharType="end"/>
-            </w:r>
-          </w:hyperlink>
-        </w:p>
-        <w:p>
-          <w:pPr>
-            <w:pStyle w:val="TJ1"/>
-            <w:tabs>
-              <w:tab w:val="right" w:leader="dot" w:pos="9062"/>
-            </w:tabs>
-            <w:rPr>
-              <w:rFonts w:asciiTheme="minorHAnsi" w:eastAsiaTheme="minorEastAsia" w:hAnsiTheme="minorHAnsi" w:cstheme="minorBidi"/>
-              <w:noProof/>
-              <w:kern w:val="2"/>
-              <w:sz w:val="24"/>
-              <w:szCs w:val="24"/>
-              <w:lang w:val="en-US"/>
-              <w14:ligatures w14:val="standardContextual"/>
-            </w:rPr>
-          </w:pPr>
-          <w:hyperlink w:anchor="_Toc161303306" w:history="1">
-            <w:r>
-              <w:rPr>
-                <w:rStyle w:val="Hiperhivatkozs"/>
-                <w:rFonts w:cs="Times New Roman"/>
-                <w:caps/>
-                <w:noProof/>
-              </w:rPr>
-              <w:t>4. Szerverek és felhőszolgáltatás</w:t>
-            </w:r>
-            <w:r>
-              <w:rPr>
-                <w:noProof/>
-                <w:webHidden/>
-              </w:rPr>
-              <w:tab/>
-            </w:r>
-            <w:r>
-              <w:rPr>
-                <w:noProof/>
-                <w:webHidden/>
-              </w:rPr>
-              <w:fldChar w:fldCharType="begin"/>
-            </w:r>
-            <w:r>
-              <w:rPr>
-                <w:noProof/>
-                <w:webHidden/>
-              </w:rPr>
-              <w:instrText xml:space="preserve"> PAGEREF _Toc161303306 \h </w:instrText>
+              <w:instrText xml:space="preserve"> PAGEREF _Toc165286419 \h </w:instrText>
             </w:r>
             <w:r>
               <w:rPr>
@@ -2137,6 +1911,232 @@
           </w:hyperlink>
         </w:p>
         <w:p>
+          <w:pPr>
+            <w:pStyle w:val="TJ3"/>
+            <w:tabs>
+              <w:tab w:val="right" w:leader="dot" w:pos="9062"/>
+            </w:tabs>
+            <w:rPr>
+              <w:rFonts w:cstheme="minorBidi"/>
+              <w:noProof/>
+              <w:kern w:val="2"/>
+              <w:sz w:val="24"/>
+              <w:szCs w:val="24"/>
+              <w14:ligatures w14:val="standardContextual"/>
+            </w:rPr>
+          </w:pPr>
+          <w:hyperlink w:anchor="_Toc165286420" w:history="1">
+            <w:r>
+              <w:rPr>
+                <w:rStyle w:val="Hiperhivatkozs"/>
+                <w:rFonts w:ascii="Times New Roman" w:hAnsi="Times New Roman"/>
+                <w:noProof/>
+              </w:rPr>
+              <w:t>2.6.1 ISP Konfigurációja:</w:t>
+            </w:r>
+            <w:r>
+              <w:rPr>
+                <w:noProof/>
+                <w:webHidden/>
+              </w:rPr>
+              <w:tab/>
+            </w:r>
+            <w:r>
+              <w:rPr>
+                <w:noProof/>
+                <w:webHidden/>
+              </w:rPr>
+              <w:fldChar w:fldCharType="begin"/>
+            </w:r>
+            <w:r>
+              <w:rPr>
+                <w:noProof/>
+                <w:webHidden/>
+              </w:rPr>
+              <w:instrText xml:space="preserve"> PAGEREF _Toc165286420 \h </w:instrText>
+            </w:r>
+            <w:r>
+              <w:rPr>
+                <w:noProof/>
+                <w:webHidden/>
+              </w:rPr>
+            </w:r>
+            <w:r>
+              <w:rPr>
+                <w:noProof/>
+                <w:webHidden/>
+              </w:rPr>
+              <w:fldChar w:fldCharType="separate"/>
+            </w:r>
+            <w:r>
+              <w:rPr>
+                <w:noProof/>
+                <w:webHidden/>
+              </w:rPr>
+              <w:t>33</w:t>
+            </w:r>
+            <w:r>
+              <w:rPr>
+                <w:noProof/>
+                <w:webHidden/>
+              </w:rPr>
+              <w:fldChar w:fldCharType="end"/>
+            </w:r>
+          </w:hyperlink>
+        </w:p>
+        <w:p>
+          <w:pPr>
+            <w:pStyle w:val="TJ1"/>
+            <w:tabs>
+              <w:tab w:val="right" w:leader="dot" w:pos="9062"/>
+            </w:tabs>
+            <w:rPr>
+              <w:rFonts w:asciiTheme="minorHAnsi" w:eastAsiaTheme="minorEastAsia" w:hAnsiTheme="minorHAnsi" w:cstheme="minorBidi"/>
+              <w:noProof/>
+              <w:kern w:val="2"/>
+              <w:sz w:val="24"/>
+              <w:szCs w:val="24"/>
+              <w:lang w:val="en-US"/>
+              <w14:ligatures w14:val="standardContextual"/>
+            </w:rPr>
+          </w:pPr>
+          <w:hyperlink w:anchor="_Toc165286421" w:history="1">
+            <w:r>
+              <w:rPr>
+                <w:rStyle w:val="Hiperhivatkozs"/>
+                <w:rFonts w:cs="Times New Roman"/>
+                <w:caps/>
+                <w:noProof/>
+              </w:rPr>
+              <w:t>3. Hálózat programozás</w:t>
+            </w:r>
+            <w:r>
+              <w:rPr>
+                <w:noProof/>
+                <w:webHidden/>
+              </w:rPr>
+              <w:tab/>
+            </w:r>
+            <w:r>
+              <w:rPr>
+                <w:noProof/>
+                <w:webHidden/>
+              </w:rPr>
+              <w:fldChar w:fldCharType="begin"/>
+            </w:r>
+            <w:r>
+              <w:rPr>
+                <w:noProof/>
+                <w:webHidden/>
+              </w:rPr>
+              <w:instrText xml:space="preserve"> PAGEREF _Toc165286421 \h </w:instrText>
+            </w:r>
+            <w:r>
+              <w:rPr>
+                <w:noProof/>
+                <w:webHidden/>
+              </w:rPr>
+            </w:r>
+            <w:r>
+              <w:rPr>
+                <w:noProof/>
+                <w:webHidden/>
+              </w:rPr>
+              <w:fldChar w:fldCharType="separate"/>
+            </w:r>
+            <w:r>
+              <w:rPr>
+                <w:noProof/>
+                <w:webHidden/>
+              </w:rPr>
+              <w:t>34</w:t>
+            </w:r>
+            <w:r>
+              <w:rPr>
+                <w:noProof/>
+                <w:webHidden/>
+              </w:rPr>
+              <w:fldChar w:fldCharType="end"/>
+            </w:r>
+          </w:hyperlink>
+        </w:p>
+        <w:p>
+          <w:pPr>
+            <w:pStyle w:val="TJ1"/>
+            <w:tabs>
+              <w:tab w:val="right" w:leader="dot" w:pos="9062"/>
+            </w:tabs>
+            <w:rPr>
+              <w:rFonts w:asciiTheme="minorHAnsi" w:eastAsiaTheme="minorEastAsia" w:hAnsiTheme="minorHAnsi" w:cstheme="minorBidi"/>
+              <w:noProof/>
+              <w:kern w:val="2"/>
+              <w:sz w:val="24"/>
+              <w:szCs w:val="24"/>
+              <w:lang w:val="en-US"/>
+              <w14:ligatures w14:val="standardContextual"/>
+            </w:rPr>
+          </w:pPr>
+          <w:hyperlink w:anchor="_Toc165286422" w:history="1">
+            <w:r>
+              <w:rPr>
+                <w:rStyle w:val="Hiperhivatkozs"/>
+                <w:rFonts w:cs="Times New Roman"/>
+                <w:caps/>
+                <w:noProof/>
+              </w:rPr>
+              <w:t>4. Szerverek és felhőszolgáltatás</w:t>
+            </w:r>
+            <w:r>
+              <w:rPr>
+                <w:noProof/>
+                <w:webHidden/>
+              </w:rPr>
+              <w:tab/>
+            </w:r>
+            <w:r>
+              <w:rPr>
+                <w:noProof/>
+                <w:webHidden/>
+              </w:rPr>
+              <w:fldChar w:fldCharType="begin"/>
+            </w:r>
+            <w:r>
+              <w:rPr>
+                <w:noProof/>
+                <w:webHidden/>
+              </w:rPr>
+              <w:instrText xml:space="preserve"> PAGEREF _Toc165286422 \h </w:instrText>
+            </w:r>
+            <w:r>
+              <w:rPr>
+                <w:noProof/>
+                <w:webHidden/>
+              </w:rPr>
+            </w:r>
+            <w:r>
+              <w:rPr>
+                <w:noProof/>
+                <w:webHidden/>
+              </w:rPr>
+              <w:fldChar w:fldCharType="separate"/>
+            </w:r>
+            <w:r>
+              <w:rPr>
+                <w:noProof/>
+                <w:webHidden/>
+              </w:rPr>
+              <w:t>36</w:t>
+            </w:r>
+            <w:r>
+              <w:rPr>
+                <w:noProof/>
+                <w:webHidden/>
+              </w:rPr>
+              <w:fldChar w:fldCharType="end"/>
+            </w:r>
+          </w:hyperlink>
+        </w:p>
+        <w:p>
           <w:r>
             <w:rPr>
               <w:b/>
@@ -2165,7 +2165,7 @@
           <w:color w:val="auto"/>
         </w:rPr>
       </w:pPr>
-      <w:bookmarkStart w:id="0" w:name="_Toc161303288"/>
+      <w:bookmarkStart w:id="0" w:name="_Toc165286404"/>
       <w:r>
         <w:rPr>
           <w:rFonts w:ascii="Times New Roman" w:hAnsi="Times New Roman" w:cs="Times New Roman"/>
@@ -2361,12 +2361,13 @@
           <w:color w:val="auto"/>
         </w:rPr>
       </w:pPr>
+      <w:bookmarkStart w:id="1" w:name="_Toc165286405"/>
       <w:r>
         <w:rPr>
           <w:noProof/>
         </w:rPr>
         <w:drawing>
-          <wp:anchor distT="0" distB="0" distL="114300" distR="114300" simplePos="0" relativeHeight="251681792" behindDoc="1" locked="0" layoutInCell="1" allowOverlap="1" wp14:anchorId="1404262F" wp14:editId="3340DB28">
+          <wp:anchor distT="0" distB="0" distL="114300" distR="114300" simplePos="0" relativeHeight="251681792" behindDoc="1" locked="0" layoutInCell="1" allowOverlap="1" wp14:anchorId="1404262F" wp14:editId="273FBA16">
             <wp:simplePos x="0" y="0"/>
             <wp:positionH relativeFrom="margin">
               <wp:align>center</wp:align>
@@ -2461,7 +2462,6 @@
         </w:rPr>
         <w:br w:type="page"/>
       </w:r>
-      <w:bookmarkStart w:id="1" w:name="_Toc161303289"/>
       <w:r>
         <w:rPr>
           <w:rFonts w:cs="Times New Roman"/>
@@ -2470,7 +2470,7 @@
         </w:rPr>
         <w:lastRenderedPageBreak/>
         <w:drawing>
-          <wp:anchor distT="0" distB="0" distL="114300" distR="114300" simplePos="0" relativeHeight="251682816" behindDoc="0" locked="0" layoutInCell="1" allowOverlap="1" wp14:anchorId="3CA2DA05" wp14:editId="27639B12">
+          <wp:anchor distT="0" distB="0" distL="114300" distR="114300" simplePos="0" relativeHeight="251682816" behindDoc="0" locked="0" layoutInCell="1" allowOverlap="1" wp14:anchorId="3CA2DA05" wp14:editId="4B05594D">
             <wp:simplePos x="0" y="0"/>
             <wp:positionH relativeFrom="margin">
               <wp:align>center</wp:align>
@@ -2580,7 +2580,7 @@
           <w:szCs w:val="32"/>
         </w:rPr>
       </w:pPr>
-      <w:bookmarkStart w:id="2" w:name="_Toc161303290"/>
+      <w:bookmarkStart w:id="2" w:name="_Toc165286406"/>
       <w:r>
         <w:rPr>
           <w:noProof/>
@@ -4538,7 +4538,7 @@
         <w:t xml:space="preserve"> forgalmat, azaz a felhasználók elérhetik a szolgáltatásokat, és bármilyen külső forrásból elérhetőek maradnak.</w:t>
       </w:r>
     </w:p>
-    <w:bookmarkStart w:id="3" w:name="_Toc161303291"/>
+    <w:bookmarkStart w:id="3" w:name="_Toc165286407"/>
     <w:p>
       <w:pPr>
         <w:pStyle w:val="Cmsor3"/>
@@ -9199,7 +9199,7 @@
         <w:br w:type="page"/>
       </w:r>
     </w:p>
-    <w:bookmarkStart w:id="10" w:name="_Toc161303292"/>
+    <w:bookmarkStart w:id="10" w:name="_Toc165286408"/>
     <w:p>
       <w:pPr>
         <w:pStyle w:val="Cmsor3"/>
@@ -14312,7 +14312,7 @@
         <w:br w:type="page"/>
       </w:r>
     </w:p>
-    <w:bookmarkStart w:id="14" w:name="_Toc161303293"/>
+    <w:bookmarkStart w:id="14" w:name="_Toc165286409"/>
     <w:p>
       <w:pPr>
         <w:pStyle w:val="Cmsor3"/>
@@ -20827,7 +20827,7 @@
         <w:br w:type="page"/>
       </w:r>
     </w:p>
-    <w:bookmarkStart w:id="21" w:name="_Toc161303294"/>
+    <w:bookmarkStart w:id="21" w:name="_Toc165286410"/>
     <w:p>
       <w:pPr>
         <w:pStyle w:val="Cmsor3"/>
@@ -23284,7 +23284,7 @@
         <w:br w:type="page"/>
       </w:r>
     </w:p>
-    <w:bookmarkStart w:id="24" w:name="_Toc161303295"/>
+    <w:bookmarkStart w:id="24" w:name="_Toc165286411"/>
     <w:p>
       <w:pPr>
         <w:pStyle w:val="Cmsor3"/>
@@ -25026,7 +25026,7 @@
           <w:szCs w:val="32"/>
         </w:rPr>
       </w:pPr>
-      <w:bookmarkStart w:id="28" w:name="_Toc161303296"/>
+      <w:bookmarkStart w:id="28" w:name="_Toc165286412"/>
       <w:r>
         <w:rPr>
           <w:noProof/>
@@ -25608,7 +25608,7 @@
           <w:szCs w:val="32"/>
         </w:rPr>
       </w:pPr>
-      <w:bookmarkStart w:id="29" w:name="_Toc161303297"/>
+      <w:bookmarkStart w:id="29" w:name="_Toc165286413"/>
       <w:r>
         <w:rPr>
           <w:rFonts w:ascii="Times New Roman" w:hAnsi="Times New Roman" w:cs="Times New Roman"/>
@@ -26529,7 +26529,6 @@
       <w:r>
         <w:br w:type="page"/>
       </w:r>
-      <w:bookmarkStart w:id="30" w:name="_Toc161303298"/>
     </w:p>
     <w:p>
       <w:pPr>
@@ -26742,6 +26741,7 @@
           <w:szCs w:val="32"/>
         </w:rPr>
       </w:pPr>
+      <w:bookmarkStart w:id="30" w:name="_Toc165286414"/>
       <w:r>
         <w:rPr>
           <w:rFonts w:ascii="Times New Roman" w:hAnsi="Times New Roman" w:cs="Times New Roman"/>
@@ -26754,14 +26754,7 @@
       </w:r>
       <w:bookmarkEnd w:id="30"/>
     </w:p>
-    <w:p/>
     <w:p>
-      <w:pPr>
-        <w:rPr>
-          <w:b/>
-          <w:bCs/>
-        </w:rPr>
-      </w:pPr>
       <w:r>
         <w:rPr>
           <w:b/>
@@ -26769,9 +26762,17 @@
           <w:noProof/>
         </w:rPr>
         <w:drawing>
-          <wp:inline distT="0" distB="0" distL="0" distR="0" wp14:anchorId="02BC0A6D" wp14:editId="02E8BC29">
+          <wp:anchor distT="0" distB="0" distL="114300" distR="114300" simplePos="0" relativeHeight="251714560" behindDoc="0" locked="0" layoutInCell="1" allowOverlap="1" wp14:anchorId="02BC0A6D" wp14:editId="6684104E">
+            <wp:simplePos x="0" y="0"/>
+            <wp:positionH relativeFrom="column">
+              <wp:posOffset>918414</wp:posOffset>
+            </wp:positionH>
+            <wp:positionV relativeFrom="paragraph">
+              <wp:posOffset>373764</wp:posOffset>
+            </wp:positionV>
             <wp:extent cx="4107180" cy="2012950"/>
             <wp:effectExtent l="76200" t="76200" r="140970" b="139700"/>
+            <wp:wrapTopAndBottom/>
             <wp:docPr id="238292029" name="Kép 1" descr="A képen szöveg, képernyőkép, diagram, tervezés látható&#10;&#10;Automatikusan generált leírás"/>
             <wp:cNvGraphicFramePr>
               <a:graphicFrameLocks xmlns:a="http://schemas.openxmlformats.org/drawingml/2006/main" noChangeAspect="1"/>
@@ -26821,9 +26822,17 @@
                 </pic:pic>
               </a:graphicData>
             </a:graphic>
-          </wp:inline>
+          </wp:anchor>
         </w:drawing>
       </w:r>
+    </w:p>
+    <w:p>
+      <w:pPr>
+        <w:rPr>
+          <w:b/>
+          <w:bCs/>
+        </w:rPr>
+      </w:pPr>
     </w:p>
     <w:p/>
     <w:p>
@@ -28639,16 +28648,6 @@
           <w:szCs w:val="24"/>
         </w:rPr>
       </w:pPr>
-    </w:p>
-    <w:p>
-      <w:pPr>
-        <w:jc w:val="both"/>
-        <w:rPr>
-          <w:rFonts w:eastAsia="Times New Roman" w:cs="Times New Roman"/>
-          <w:sz w:val="24"/>
-          <w:szCs w:val="24"/>
-        </w:rPr>
-      </w:pPr>
       <w:r>
         <w:rPr>
           <w:rFonts w:eastAsia="Times New Roman" w:cs="Times New Roman"/>
@@ -28657,9 +28656,17 @@
           <w:szCs w:val="24"/>
         </w:rPr>
         <w:drawing>
-          <wp:inline distT="0" distB="0" distL="0" distR="0" wp14:anchorId="51D61DB7" wp14:editId="4E9749CA">
-            <wp:extent cx="3162741" cy="2819794"/>
+          <wp:anchor distT="0" distB="0" distL="114300" distR="114300" simplePos="0" relativeHeight="251713536" behindDoc="1" locked="0" layoutInCell="1" allowOverlap="1" wp14:anchorId="51D61DB7" wp14:editId="14D9F8EF">
+            <wp:simplePos x="0" y="0"/>
+            <wp:positionH relativeFrom="column">
+              <wp:posOffset>1323856</wp:posOffset>
+            </wp:positionH>
+            <wp:positionV relativeFrom="paragraph">
+              <wp:posOffset>257068</wp:posOffset>
+            </wp:positionV>
+            <wp:extent cx="3162300" cy="2819400"/>
             <wp:effectExtent l="76200" t="76200" r="133350" b="133350"/>
+            <wp:wrapTopAndBottom/>
             <wp:docPr id="1472024927" name="Kép 1" descr="A képen szöveg, képernyőkép, diagram látható&#10;&#10;Automatikusan generált leírás"/>
             <wp:cNvGraphicFramePr>
               <a:graphicFrameLocks xmlns:a="http://schemas.openxmlformats.org/drawingml/2006/main" noChangeAspect="1"/>
@@ -28672,7 +28679,13 @@
                     <pic:cNvPicPr/>
                   </pic:nvPicPr>
                   <pic:blipFill>
-                    <a:blip r:embed="rId21"/>
+                    <a:blip r:embed="rId21">
+                      <a:extLst>
+                        <a:ext uri="{28A0092B-C50C-407E-A947-70E740481C1C}">
+                          <a14:useLocalDpi xmlns:a14="http://schemas.microsoft.com/office/drawing/2010/main" val="0"/>
+                        </a:ext>
+                      </a:extLst>
+                    </a:blip>
                     <a:stretch>
                       <a:fillRect/>
                     </a:stretch>
@@ -28680,7 +28693,7 @@
                   <pic:spPr>
                     <a:xfrm>
                       <a:off x="0" y="0"/>
-                      <a:ext cx="3162741" cy="2819794"/>
+                      <a:ext cx="3162300" cy="2819400"/>
                     </a:xfrm>
                     <a:prstGeom prst="rect">
                       <a:avLst/>
@@ -28703,9 +28716,19 @@
                 </pic:pic>
               </a:graphicData>
             </a:graphic>
-          </wp:inline>
+          </wp:anchor>
         </w:drawing>
       </w:r>
+    </w:p>
+    <w:p>
+      <w:pPr>
+        <w:jc w:val="both"/>
+        <w:rPr>
+          <w:rFonts w:eastAsia="Times New Roman" w:cs="Times New Roman"/>
+          <w:sz w:val="24"/>
+          <w:szCs w:val="24"/>
+        </w:rPr>
+      </w:pPr>
     </w:p>
     <w:p>
       <w:pPr>
@@ -29433,25 +29456,7 @@
           <w:sz w:val="24"/>
           <w:szCs w:val="24"/>
         </w:rPr>
-        <w:t xml:space="preserve"> kapcsolójának konfigurációja nem sokkal tér el az </w:t>
-      </w:r>
-      <w:proofErr w:type="spellStart"/>
-      <w:r>
-        <w:rPr>
-          <w:rFonts w:eastAsia="Times New Roman" w:cs="Times New Roman"/>
-          <w:sz w:val="24"/>
-          <w:szCs w:val="24"/>
-        </w:rPr>
-        <w:t>előzőektől</w:t>
-      </w:r>
-      <w:proofErr w:type="spellEnd"/>
-      <w:r>
-        <w:rPr>
-          <w:rFonts w:eastAsia="Times New Roman" w:cs="Times New Roman"/>
-          <w:sz w:val="24"/>
-          <w:szCs w:val="24"/>
-        </w:rPr>
-        <w:t>.</w:t>
+        <w:t xml:space="preserve"> kapcsolójának konfigurációja nem sokkal tér el az előzőektől.</w:t>
       </w:r>
     </w:p>
     <w:p>
@@ -29483,9 +29488,17 @@
           <w:szCs w:val="24"/>
         </w:rPr>
         <w:drawing>
-          <wp:inline distT="0" distB="0" distL="0" distR="0" wp14:anchorId="4495B817" wp14:editId="7F03F0F7">
+          <wp:anchor distT="0" distB="0" distL="114300" distR="114300" simplePos="0" relativeHeight="251712512" behindDoc="0" locked="0" layoutInCell="1" allowOverlap="1" wp14:anchorId="4495B817" wp14:editId="2680182C">
+            <wp:simplePos x="0" y="0"/>
+            <wp:positionH relativeFrom="margin">
+              <wp:align>center</wp:align>
+            </wp:positionH>
+            <wp:positionV relativeFrom="paragraph">
+              <wp:posOffset>83557</wp:posOffset>
+            </wp:positionV>
             <wp:extent cx="2896004" cy="2781688"/>
             <wp:effectExtent l="76200" t="76200" r="133350" b="133350"/>
+            <wp:wrapSquare wrapText="bothSides"/>
             <wp:docPr id="1835061921" name="Kép 1" descr="A képen szöveg, képernyőkép, diagram, sor látható&#10;&#10;Automatikusan generált leírás"/>
             <wp:cNvGraphicFramePr>
               <a:graphicFrameLocks xmlns:a="http://schemas.openxmlformats.org/drawingml/2006/main" noChangeAspect="1"/>
@@ -29498,7 +29511,13 @@
                     <pic:cNvPicPr/>
                   </pic:nvPicPr>
                   <pic:blipFill>
-                    <a:blip r:embed="rId22"/>
+                    <a:blip r:embed="rId22">
+                      <a:extLst>
+                        <a:ext uri="{28A0092B-C50C-407E-A947-70E740481C1C}">
+                          <a14:useLocalDpi xmlns:a14="http://schemas.microsoft.com/office/drawing/2010/main" val="0"/>
+                        </a:ext>
+                      </a:extLst>
+                    </a:blip>
                     <a:stretch>
                       <a:fillRect/>
                     </a:stretch>
@@ -29529,7 +29548,7 @@
                 </pic:pic>
               </a:graphicData>
             </a:graphic>
-          </wp:inline>
+          </wp:anchor>
         </w:drawing>
       </w:r>
     </w:p>
@@ -29551,7 +29570,7 @@
         <w:br w:type="page"/>
       </w:r>
     </w:p>
-    <w:bookmarkStart w:id="31" w:name="_Toc161303299"/>
+    <w:bookmarkStart w:id="31" w:name="_Toc165286415"/>
     <w:p>
       <w:pPr>
         <w:pStyle w:val="Cmsor3"/>
@@ -31603,7 +31622,7 @@
       </w:r>
       <w:bookmarkEnd w:id="31"/>
     </w:p>
-    <w:bookmarkStart w:id="32" w:name="_Toc161303300"/>
+    <w:bookmarkStart w:id="32" w:name="_Toc165286416"/>
     <w:p>
       <w:pPr>
         <w:pStyle w:val="Cmsor3"/>
@@ -33385,7 +33404,7 @@
       </w:r>
       <w:bookmarkEnd w:id="32"/>
     </w:p>
-    <w:bookmarkStart w:id="33" w:name="_Toc161303301"/>
+    <w:bookmarkStart w:id="33" w:name="_Toc165286417"/>
     <w:p>
       <w:pPr>
         <w:pStyle w:val="Cmsor3"/>
@@ -35257,7 +35276,7 @@
           <w:szCs w:val="32"/>
         </w:rPr>
       </w:pPr>
-      <w:bookmarkStart w:id="34" w:name="_Toc161303302"/>
+      <w:bookmarkStart w:id="34" w:name="_Toc165286418"/>
       <w:r>
         <w:rPr>
           <w:rFonts w:ascii="Times New Roman" w:hAnsi="Times New Roman" w:cs="Times New Roman"/>
@@ -37136,10 +37155,6 @@
     <w:p>
       <w:pPr>
         <w:spacing w:after="160" w:line="259" w:lineRule="auto"/>
-        <w:rPr>
-          <w:sz w:val="24"/>
-          <w:szCs w:val="24"/>
-        </w:rPr>
       </w:pPr>
       <w:r>
         <w:rPr>
@@ -37186,50 +37201,38 @@
           <w:szCs w:val="24"/>
         </w:rPr>
         <w:t xml:space="preserve"> a bármelyik dolgozó el tudja érni a megfelelő felhasználóval belépve.</w:t>
-      </w:r>
-      <w:r>
-        <w:br w:type="page"/>
       </w:r>
     </w:p>
     <w:p>
       <w:pPr>
         <w:pStyle w:val="Cmsor2"/>
         <w:rPr>
+          <w:rFonts w:ascii="Times New Roman" w:hAnsi="Times New Roman" w:cs="Arial"/>
+          <w:color w:val="auto"/>
+          <w:sz w:val="24"/>
+          <w:szCs w:val="24"/>
+        </w:rPr>
+      </w:pPr>
+      <w:bookmarkStart w:id="35" w:name="_Toc165286419"/>
+      <w:r>
+        <w:rPr>
           <w:rFonts w:ascii="Times New Roman" w:hAnsi="Times New Roman" w:cs="Times New Roman"/>
+          <w:noProof/>
           <w:color w:val="auto"/>
           <w:sz w:val="32"/>
           <w:szCs w:val="32"/>
         </w:rPr>
-      </w:pPr>
-      <w:bookmarkStart w:id="35" w:name="_Toc161303303"/>
-      <w:r>
-        <w:rPr>
-          <w:rFonts w:ascii="Times New Roman" w:hAnsi="Times New Roman" w:cs="Times New Roman"/>
-          <w:color w:val="auto"/>
-          <w:sz w:val="32"/>
-          <w:szCs w:val="32"/>
-        </w:rPr>
-        <w:lastRenderedPageBreak/>
-        <w:t>2.6 ISP</w:t>
-      </w:r>
-      <w:bookmarkEnd w:id="35"/>
-    </w:p>
-    <w:p>
-      <w:r>
-        <w:rPr>
-          <w:noProof/>
-        </w:rPr>
         <w:drawing>
-          <wp:anchor distT="0" distB="0" distL="114300" distR="114300" simplePos="0" relativeHeight="251677696" behindDoc="0" locked="0" layoutInCell="1" allowOverlap="1" wp14:anchorId="3B9F1910" wp14:editId="0E54499D">
+          <wp:anchor distT="0" distB="0" distL="114300" distR="114300" simplePos="0" relativeHeight="251677696" behindDoc="0" locked="0" layoutInCell="1" allowOverlap="1" wp14:anchorId="3B9F1910" wp14:editId="0314666F">
             <wp:simplePos x="0" y="0"/>
             <wp:positionH relativeFrom="margin">
-              <wp:align>center</wp:align>
+              <wp:posOffset>1599864</wp:posOffset>
             </wp:positionH>
             <wp:positionV relativeFrom="paragraph">
-              <wp:posOffset>77470</wp:posOffset>
+              <wp:posOffset>336910</wp:posOffset>
             </wp:positionV>
-            <wp:extent cx="3112770" cy="3028950"/>
-            <wp:effectExtent l="76200" t="76200" r="125730" b="133350"/>
+            <wp:extent cx="2330450" cy="2267585"/>
+            <wp:effectExtent l="76200" t="76200" r="127000" b="132715"/>
             <wp:wrapSquare wrapText="bothSides"/>
             <wp:docPr id="2106254340" name="Kép 1" descr="A képen képernyőkép, diagram, háromlábú állvány, tervezés látható&#10;&#10;Automatikusan generált leírás"/>
             <wp:cNvGraphicFramePr>
@@ -37257,7 +37260,7 @@
                   <pic:spPr>
                     <a:xfrm>
                       <a:off x="0" y="0"/>
-                      <a:ext cx="3112770" cy="3028950"/>
+                      <a:ext cx="2330450" cy="2267585"/>
                     </a:xfrm>
                     <a:prstGeom prst="rect">
                       <a:avLst/>
@@ -37289,11 +37292,17 @@
           </wp:anchor>
         </w:drawing>
       </w:r>
+      <w:r>
+        <w:rPr>
+          <w:rFonts w:ascii="Times New Roman" w:hAnsi="Times New Roman" w:cs="Times New Roman"/>
+          <w:color w:val="auto"/>
+          <w:sz w:val="32"/>
+          <w:szCs w:val="32"/>
+        </w:rPr>
+        <w:t>2.6 ISP</w:t>
+      </w:r>
+      <w:bookmarkEnd w:id="35"/>
     </w:p>
-    <w:p/>
-    <w:p/>
-    <w:p/>
-    <w:p/>
     <w:p/>
     <w:p/>
     <w:p/>
@@ -37310,41 +37319,6 @@
     <w:p>
       <w:pPr>
         <w:jc w:val="both"/>
-        <w:rPr>
-          <w:sz w:val="24"/>
-          <w:szCs w:val="24"/>
-        </w:rPr>
-      </w:pPr>
-      <w:r>
-        <w:rPr>
-          <w:sz w:val="24"/>
-          <w:szCs w:val="24"/>
-        </w:rPr>
-        <w:t xml:space="preserve">Ezen a részen szimuláltuk le az internet szolgáltatót. A területet </w:t>
-      </w:r>
-      <w:r>
-        <w:rPr>
-          <w:caps/>
-          <w:sz w:val="24"/>
-          <w:szCs w:val="24"/>
-        </w:rPr>
-        <w:t>dns</w:t>
-      </w:r>
-      <w:r>
-        <w:rPr>
-          <w:sz w:val="24"/>
-          <w:szCs w:val="24"/>
-        </w:rPr>
-        <w:t xml:space="preserve"> szerverrel láttuk el, a kapcsolat tesztelésének érdekében. </w:t>
-      </w:r>
-    </w:p>
-    <w:p>
-      <w:pPr>
-        <w:jc w:val="both"/>
-        <w:rPr>
-          <w:sz w:val="24"/>
-          <w:szCs w:val="24"/>
-        </w:rPr>
       </w:pPr>
     </w:p>
     <w:p>
@@ -37360,55 +37334,22 @@
           <w:sz w:val="24"/>
           <w:szCs w:val="24"/>
         </w:rPr>
-        <w:t xml:space="preserve">ACL segítségével a felhasználók csak a weboldalt érik el, </w:t>
-      </w:r>
-      <w:proofErr w:type="spellStart"/>
-      <w:r>
-        <w:rPr>
-          <w:sz w:val="24"/>
-          <w:szCs w:val="24"/>
-        </w:rPr>
-        <w:t>pingelni</w:t>
-      </w:r>
-      <w:proofErr w:type="spellEnd"/>
-      <w:r>
-        <w:rPr>
-          <w:sz w:val="24"/>
-          <w:szCs w:val="24"/>
-        </w:rPr>
-        <w:t xml:space="preserve"> viszont nem képesek. A saját </w:t>
-      </w:r>
-      <w:proofErr w:type="spellStart"/>
-      <w:r>
-        <w:rPr>
-          <w:sz w:val="24"/>
-          <w:szCs w:val="24"/>
-        </w:rPr>
-        <w:t>hálózatbeli</w:t>
-      </w:r>
-      <w:proofErr w:type="spellEnd"/>
-      <w:r>
-        <w:rPr>
-          <w:sz w:val="24"/>
-          <w:szCs w:val="24"/>
-        </w:rPr>
-        <w:t xml:space="preserve"> kliens pedig a hálózaton belül csak az </w:t>
-      </w:r>
-      <w:r>
-        <w:rPr>
-          <w:b/>
-          <w:bCs/>
-          <w:sz w:val="24"/>
-          <w:szCs w:val="24"/>
-        </w:rPr>
-        <w:t>Admin</w:t>
-      </w:r>
-      <w:r>
-        <w:rPr>
-          <w:sz w:val="24"/>
-          <w:szCs w:val="24"/>
-        </w:rPr>
-        <w:t xml:space="preserve"> szervereket éri el.  </w:t>
+        <w:t xml:space="preserve">Ezen a részen szimuláltuk le az internetszolgáltatót. A területet </w:t>
+      </w:r>
+      <w:r>
+        <w:rPr>
+          <w:caps/>
+          <w:sz w:val="24"/>
+          <w:szCs w:val="24"/>
+        </w:rPr>
+        <w:t>dns</w:t>
+      </w:r>
+      <w:r>
+        <w:rPr>
+          <w:sz w:val="24"/>
+          <w:szCs w:val="24"/>
+        </w:rPr>
+        <w:t xml:space="preserve"> szerverrel láttuk el, a kapcsolat tesztelésének érdekében. </w:t>
       </w:r>
     </w:p>
     <w:p>
@@ -37433,7 +37374,23 @@
           <w:sz w:val="24"/>
           <w:szCs w:val="24"/>
         </w:rPr>
-        <w:t xml:space="preserve">A </w:t>
+        <w:t xml:space="preserve">ACL segítségével a felhasználók csak a weboldalt érik el, </w:t>
+      </w:r>
+      <w:proofErr w:type="spellStart"/>
+      <w:r>
+        <w:rPr>
+          <w:sz w:val="24"/>
+          <w:szCs w:val="24"/>
+        </w:rPr>
+        <w:t>pingelni</w:t>
+      </w:r>
+      <w:proofErr w:type="spellEnd"/>
+      <w:r>
+        <w:rPr>
+          <w:sz w:val="24"/>
+          <w:szCs w:val="24"/>
+        </w:rPr>
+        <w:t xml:space="preserve"> viszont nem képesek. A saját hálózatbeli kliens pedig a hálózaton belül csak az </w:t>
       </w:r>
       <w:r>
         <w:rPr>
@@ -37442,6 +37399,47 @@
           <w:sz w:val="24"/>
           <w:szCs w:val="24"/>
         </w:rPr>
+        <w:t>Admin</w:t>
+      </w:r>
+      <w:r>
+        <w:rPr>
+          <w:sz w:val="24"/>
+          <w:szCs w:val="24"/>
+        </w:rPr>
+        <w:t xml:space="preserve"> szervereket éri el.  </w:t>
+      </w:r>
+    </w:p>
+    <w:p>
+      <w:pPr>
+        <w:jc w:val="both"/>
+        <w:rPr>
+          <w:sz w:val="24"/>
+          <w:szCs w:val="24"/>
+        </w:rPr>
+      </w:pPr>
+    </w:p>
+    <w:p>
+      <w:pPr>
+        <w:jc w:val="both"/>
+        <w:rPr>
+          <w:sz w:val="24"/>
+          <w:szCs w:val="24"/>
+        </w:rPr>
+      </w:pPr>
+      <w:r>
+        <w:rPr>
+          <w:sz w:val="24"/>
+          <w:szCs w:val="24"/>
+        </w:rPr>
+        <w:t xml:space="preserve">A </w:t>
+      </w:r>
+      <w:r>
+        <w:rPr>
+          <w:b/>
+          <w:bCs/>
+          <w:sz w:val="24"/>
+          <w:szCs w:val="24"/>
+        </w:rPr>
         <w:t>center</w:t>
       </w:r>
       <w:r>
@@ -37449,23 +37447,7 @@
           <w:sz w:val="24"/>
           <w:szCs w:val="24"/>
         </w:rPr>
-        <w:t xml:space="preserve"> felé szintén statikus </w:t>
-      </w:r>
-      <w:proofErr w:type="spellStart"/>
-      <w:r>
-        <w:rPr>
-          <w:sz w:val="24"/>
-          <w:szCs w:val="24"/>
-        </w:rPr>
-        <w:t>route-tal</w:t>
-      </w:r>
-      <w:proofErr w:type="spellEnd"/>
-      <w:r>
-        <w:rPr>
-          <w:sz w:val="24"/>
-          <w:szCs w:val="24"/>
-        </w:rPr>
-        <w:t xml:space="preserve"> kommunikál</w:t>
+        <w:t xml:space="preserve"> felé szintén statikus route-tal kommunikál</w:t>
       </w:r>
       <w:r>
         <w:rPr>
@@ -37483,7 +37465,6 @@
         </w:rPr>
         <w:t xml:space="preserve"> </w:t>
       </w:r>
-      <w:proofErr w:type="spellStart"/>
       <w:r>
         <w:rPr>
           <w:i/>
@@ -37491,15 +37472,48 @@
           <w:sz w:val="24"/>
           <w:szCs w:val="24"/>
         </w:rPr>
+        <w:t>„</w:t>
+      </w:r>
+      <w:proofErr w:type="spellStart"/>
+      <w:r>
+        <w:rPr>
+          <w:i/>
+          <w:iCs/>
+          <w:sz w:val="24"/>
+          <w:szCs w:val="24"/>
+        </w:rPr>
         <w:t>clusterbe</w:t>
       </w:r>
       <w:proofErr w:type="spellEnd"/>
       <w:r>
         <w:rPr>
-          <w:sz w:val="24"/>
-          <w:szCs w:val="24"/>
-        </w:rPr>
-        <w:t xml:space="preserve"> helyeztök el.</w:t>
+          <w:i/>
+          <w:iCs/>
+          <w:sz w:val="24"/>
+          <w:szCs w:val="24"/>
+        </w:rPr>
+        <w:t>”</w:t>
+      </w:r>
+      <w:r>
+        <w:rPr>
+          <w:sz w:val="24"/>
+          <w:szCs w:val="24"/>
+        </w:rPr>
+        <w:t xml:space="preserve"> helyezt</w:t>
+      </w:r>
+      <w:r>
+        <w:rPr>
+          <w:sz w:val="24"/>
+          <w:szCs w:val="24"/>
+        </w:rPr>
+        <w:t>ü</w:t>
+      </w:r>
+      <w:r>
+        <w:rPr>
+          <w:sz w:val="24"/>
+          <w:szCs w:val="24"/>
+        </w:rPr>
+        <w:t>k el.</w:t>
       </w:r>
     </w:p>
     <w:p>
@@ -37518,7 +37532,7 @@
         <w:br w:type="page"/>
       </w:r>
     </w:p>
-    <w:bookmarkStart w:id="36" w:name="_Toc161303304"/>
+    <w:bookmarkStart w:id="36" w:name="_Toc165286420"/>
     <w:p>
       <w:pPr>
         <w:pStyle w:val="Cmsor3"/>
@@ -37537,7 +37551,7 @@
         <mc:AlternateContent>
           <mc:Choice Requires="wps">
             <w:drawing>
-              <wp:anchor distT="45720" distB="45720" distL="114300" distR="114300" simplePos="0" relativeHeight="251679744" behindDoc="0" locked="0" layoutInCell="1" allowOverlap="1" wp14:anchorId="094584FC" wp14:editId="097FE207">
+              <wp:anchor distT="45720" distB="45720" distL="114300" distR="114300" simplePos="0" relativeHeight="251679744" behindDoc="0" locked="0" layoutInCell="1" allowOverlap="1" wp14:anchorId="094584FC" wp14:editId="26394BAE">
                 <wp:simplePos x="0" y="0"/>
                 <wp:positionH relativeFrom="margin">
                   <wp:align>right</wp:align>
@@ -37836,7 +37850,11 @@
           </mc:Choice>
           <mc:Fallback>
             <w:pict>
-              <v:shape w14:anchorId="094584FC" id="_x0000_s1042" type="#_x0000_t202" style="position:absolute;margin-left:401.05pt;margin-top:34.15pt;width:452.25pt;height:250.5pt;z-index:251679744;visibility:visible;mso-wrap-style:square;mso-width-percent:0;mso-height-percent:0;mso-wrap-distance-left:9pt;mso-wrap-distance-top:3.6pt;mso-wrap-distance-right:9pt;mso-wrap-distance-bottom:3.6pt;mso-position-horizontal:right;mso-position-horizontal-relative:margin;mso-position-vertical:absolute;mso-position-vertical-relative:text;mso-width-percent:0;mso-height-percent:0;mso-width-relative:margin;mso-height-relative:margin;v-text-anchor:top" o:gfxdata="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">
+              <v:shapetype w14:anchorId="094584FC" id="_x0000_t202" coordsize="21600,21600" o:spt="202" path="m,l,21600r21600,l21600,xe">
+                <v:stroke joinstyle="miter"/>
+                <v:path gradientshapeok="t" o:connecttype="rect"/>
+              </v:shapetype>
+              <v:shape id="_x0000_s1042" type="#_x0000_t202" style="position:absolute;margin-left:401.05pt;margin-top:34.15pt;width:452.25pt;height:250.5pt;z-index:251679744;visibility:visible;mso-wrap-style:square;mso-width-percent:0;mso-height-percent:0;mso-wrap-distance-left:9pt;mso-wrap-distance-top:3.6pt;mso-wrap-distance-right:9pt;mso-wrap-distance-bottom:3.6pt;mso-position-horizontal:right;mso-position-horizontal-relative:margin;mso-position-vertical:absolute;mso-position-vertical-relative:text;mso-width-percent:0;mso-height-percent:0;mso-width-relative:margin;mso-height-relative:margin;v-text-anchor:top" o:gfxdata="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">
                 <v:textbox>
                   <w:txbxContent>
                     <w:p>
@@ -37864,8 +37882,13 @@
                       <w:pPr>
                         <w:ind w:firstLine="720"/>
                       </w:pPr>
-                      <w:r>
-                        <w:t>hostname ISP_R</w:t>
+                      <w:proofErr w:type="spellStart"/>
+                      <w:r>
+                        <w:t>hostname</w:t>
+                      </w:r>
+                      <w:proofErr w:type="spellEnd"/>
+                      <w:r>
+                        <w:t xml:space="preserve"> ISP_R</w:t>
                       </w:r>
                     </w:p>
                     <w:p/>
@@ -37894,8 +37917,21 @@
                       <w:pPr>
                         <w:ind w:firstLine="720"/>
                       </w:pPr>
-                      <w:r>
-                        <w:t>ip address 100.100.100.1 255.255.255.248</w:t>
+                      <w:proofErr w:type="spellStart"/>
+                      <w:r>
+                        <w:t>ip</w:t>
+                      </w:r>
+                      <w:proofErr w:type="spellEnd"/>
+                      <w:r>
+                        <w:t xml:space="preserve"> </w:t>
+                      </w:r>
+                      <w:proofErr w:type="spellStart"/>
+                      <w:r>
+                        <w:t>address</w:t>
+                      </w:r>
+                      <w:proofErr w:type="spellEnd"/>
+                      <w:r>
+                        <w:t xml:space="preserve"> 100.100.100.1 255.255.255.248</w:t>
                       </w:r>
                     </w:p>
                     <w:p/>
@@ -37924,8 +37960,21 @@
                       <w:pPr>
                         <w:ind w:firstLine="720"/>
                       </w:pPr>
-                      <w:r>
-                        <w:t>ip address 100.100.100.25 255.255.255.252</w:t>
+                      <w:proofErr w:type="spellStart"/>
+                      <w:r>
+                        <w:t>ip</w:t>
+                      </w:r>
+                      <w:proofErr w:type="spellEnd"/>
+                      <w:r>
+                        <w:t xml:space="preserve"> </w:t>
+                      </w:r>
+                      <w:proofErr w:type="spellStart"/>
+                      <w:r>
+                        <w:t>address</w:t>
+                      </w:r>
+                      <w:proofErr w:type="spellEnd"/>
+                      <w:r>
+                        <w:t xml:space="preserve"> 100.100.100.25 255.255.255.252</w:t>
                       </w:r>
                     </w:p>
                     <w:p>
@@ -37964,8 +38013,21 @@
                       <w:pPr>
                         <w:ind w:firstLine="720"/>
                       </w:pPr>
-                      <w:r>
-                        <w:t>ip address 100.100.100.9 255.255.255.252</w:t>
+                      <w:proofErr w:type="spellStart"/>
+                      <w:r>
+                        <w:t>ip</w:t>
+                      </w:r>
+                      <w:proofErr w:type="spellEnd"/>
+                      <w:r>
+                        <w:t xml:space="preserve"> </w:t>
+                      </w:r>
+                      <w:proofErr w:type="spellStart"/>
+                      <w:r>
+                        <w:t>address</w:t>
+                      </w:r>
+                      <w:proofErr w:type="spellEnd"/>
+                      <w:r>
+                        <w:t xml:space="preserve"> 100.100.100.9 255.255.255.252</w:t>
                       </w:r>
                     </w:p>
                     <w:p/>
@@ -37994,16 +38056,42 @@
                       <w:pPr>
                         <w:ind w:left="720"/>
                       </w:pPr>
-                      <w:r>
-                        <w:t>ip route 0.0.0.0 0.0.0.0 gig0/0/0</w:t>
+                      <w:proofErr w:type="spellStart"/>
+                      <w:r>
+                        <w:t>ip</w:t>
+                      </w:r>
+                      <w:proofErr w:type="spellEnd"/>
+                      <w:r>
+                        <w:t xml:space="preserve"> </w:t>
+                      </w:r>
+                      <w:proofErr w:type="spellStart"/>
+                      <w:r>
+                        <w:t>route</w:t>
+                      </w:r>
+                      <w:proofErr w:type="spellEnd"/>
+                      <w:r>
+                        <w:t xml:space="preserve"> 0.0.0.0 0.0.0.0 gig0/0/0</w:t>
                       </w:r>
                     </w:p>
                     <w:p>
                       <w:pPr>
                         <w:ind w:left="720"/>
                       </w:pPr>
-                      <w:r>
-                        <w:t>ip route 100.100.100.8 255.255.255.252 100.100.100.10</w:t>
+                      <w:proofErr w:type="spellStart"/>
+                      <w:r>
+                        <w:t>ip</w:t>
+                      </w:r>
+                      <w:proofErr w:type="spellEnd"/>
+                      <w:r>
+                        <w:t xml:space="preserve"> </w:t>
+                      </w:r>
+                      <w:proofErr w:type="spellStart"/>
+                      <w:r>
+                        <w:t>route</w:t>
+                      </w:r>
+                      <w:proofErr w:type="spellEnd"/>
+                      <w:r>
+                        <w:t xml:space="preserve"> 100.100.100.8 255.255.255.252 100.100.100.10</w:t>
                       </w:r>
                     </w:p>
                   </w:txbxContent>
@@ -38034,7 +38122,7 @@
         <w:br w:type="page"/>
       </w:r>
     </w:p>
-    <w:bookmarkStart w:id="37" w:name="_Toc161303305"/>
+    <w:bookmarkStart w:id="37" w:name="_Toc165286421"/>
     <w:p>
       <w:pPr>
         <w:pStyle w:val="Cmsor1"/>
@@ -38054,7 +38142,7 @@
         <mc:AlternateContent>
           <mc:Choice Requires="wps">
             <w:drawing>
-              <wp:anchor distT="45720" distB="45720" distL="114300" distR="114300" simplePos="0" relativeHeight="251710464" behindDoc="0" locked="0" layoutInCell="1" allowOverlap="1" wp14:anchorId="48F0159F" wp14:editId="5E304FCE">
+              <wp:anchor distT="45720" distB="45720" distL="114300" distR="114300" simplePos="0" relativeHeight="251710464" behindDoc="0" locked="0" layoutInCell="1" allowOverlap="1" wp14:anchorId="48F0159F" wp14:editId="0C3CF321">
                 <wp:simplePos x="0" y="0"/>
                 <wp:positionH relativeFrom="margin">
                   <wp:align>right</wp:align>
@@ -39458,11 +39546,10 @@
                           <w:szCs w:val="24"/>
                           <w:lang w:val="en-US"/>
                         </w:rPr>
-                        <w:t>import time</w:t>
-                      </w:r>
-                    </w:p>
-                    <w:p>
-                      <w:pPr>
+                        <w:t xml:space="preserve">import </w:t>
+                      </w:r>
+                      <w:proofErr w:type="gramStart"/>
+                      <w:r>
                         <w:rPr>
                           <w:i/>
                           <w:iCs/>
@@ -39470,8 +39557,12 @@
                           <w:szCs w:val="24"/>
                           <w:lang w:val="en-US"/>
                         </w:rPr>
-                      </w:pPr>
-                      <w:r>
+                        <w:t>time</w:t>
+                      </w:r>
+                      <w:proofErr w:type="gramEnd"/>
+                    </w:p>
+                    <w:p>
+                      <w:pPr>
                         <w:rPr>
                           <w:i/>
                           <w:iCs/>
@@ -39479,11 +39570,8 @@
                           <w:szCs w:val="24"/>
                           <w:lang w:val="en-US"/>
                         </w:rPr>
-                        <w:t>from netmiko import ConnectHandler</w:t>
-                      </w:r>
-                    </w:p>
-                    <w:p>
-                      <w:pPr>
+                      </w:pPr>
+                      <w:r>
                         <w:rPr>
                           <w:i/>
                           <w:iCs/>
@@ -39491,10 +39579,10 @@
                           <w:szCs w:val="24"/>
                           <w:lang w:val="en-US"/>
                         </w:rPr>
-                      </w:pPr>
-                    </w:p>
-                    <w:p>
-                      <w:pPr>
+                        <w:t xml:space="preserve">from </w:t>
+                      </w:r>
+                      <w:proofErr w:type="spellStart"/>
+                      <w:r>
                         <w:rPr>
                           <w:i/>
                           <w:iCs/>
@@ -39502,7 +39590,9 @@
                           <w:szCs w:val="24"/>
                           <w:lang w:val="en-US"/>
                         </w:rPr>
-                      </w:pPr>
+                        <w:t>netmiko</w:t>
+                      </w:r>
+                      <w:proofErr w:type="spellEnd"/>
                       <w:r>
                         <w:rPr>
                           <w:i/>
@@ -39511,11 +39601,10 @@
                           <w:szCs w:val="24"/>
                           <w:lang w:val="en-US"/>
                         </w:rPr>
-                        <w:t>router_parameter ={</w:t>
-                      </w:r>
-                    </w:p>
-                    <w:p>
-                      <w:pPr>
+                        <w:t xml:space="preserve"> import </w:t>
+                      </w:r>
+                      <w:proofErr w:type="spellStart"/>
+                      <w:r>
                         <w:rPr>
                           <w:i/>
                           <w:iCs/>
@@ -39523,8 +39612,12 @@
                           <w:szCs w:val="24"/>
                           <w:lang w:val="en-US"/>
                         </w:rPr>
-                      </w:pPr>
-                      <w:r>
+                        <w:t>ConnectHandler</w:t>
+                      </w:r>
+                      <w:proofErr w:type="spellEnd"/>
+                    </w:p>
+                    <w:p>
+                      <w:pPr>
                         <w:rPr>
                           <w:i/>
                           <w:iCs/>
@@ -39532,8 +39625,7 @@
                           <w:szCs w:val="24"/>
                           <w:lang w:val="en-US"/>
                         </w:rPr>
-                        <w:t>    'device_type': 'cisco_ios',</w:t>
-                      </w:r>
+                      </w:pPr>
                     </w:p>
                     <w:p>
                       <w:pPr>
@@ -39545,6 +39637,7 @@
                           <w:lang w:val="en-US"/>
                         </w:rPr>
                       </w:pPr>
+                      <w:proofErr w:type="spellStart"/>
                       <w:r>
                         <w:rPr>
                           <w:i/>
@@ -39553,11 +39646,10 @@
                           <w:szCs w:val="24"/>
                           <w:lang w:val="en-US"/>
                         </w:rPr>
-                        <w:t>    'host': '192.168.14.134',</w:t>
-                      </w:r>
-                    </w:p>
-                    <w:p>
-                      <w:pPr>
+                        <w:t>router_parameter</w:t>
+                      </w:r>
+                      <w:proofErr w:type="spellEnd"/>
+                      <w:r>
                         <w:rPr>
                           <w:i/>
                           <w:iCs/>
@@ -39565,7 +39657,9 @@
                           <w:szCs w:val="24"/>
                           <w:lang w:val="en-US"/>
                         </w:rPr>
-                      </w:pPr>
+                        <w:t xml:space="preserve"> </w:t>
+                      </w:r>
+                      <w:proofErr w:type="gramStart"/>
                       <w:r>
                         <w:rPr>
                           <w:i/>
@@ -39574,8 +39668,9 @@
                           <w:szCs w:val="24"/>
                           <w:lang w:val="en-US"/>
                         </w:rPr>
-                        <w:t>    'username': 'admin',</w:t>
-                      </w:r>
+                        <w:t>={</w:t>
+                      </w:r>
+                      <w:proofErr w:type="gramEnd"/>
                     </w:p>
                     <w:p>
                       <w:pPr>
@@ -39595,11 +39690,11 @@
                           <w:szCs w:val="24"/>
                           <w:lang w:val="en-US"/>
                         </w:rPr>
-                        <w:t>    'password': 'admin',</w:t>
-                      </w:r>
-                    </w:p>
-                    <w:p>
-                      <w:pPr>
+                        <w:t>    '</w:t>
+                      </w:r>
+                      <w:proofErr w:type="spellStart"/>
+                      <w:proofErr w:type="gramStart"/>
+                      <w:r>
                         <w:rPr>
                           <w:i/>
                           <w:iCs/>
@@ -39607,7 +39702,9 @@
                           <w:szCs w:val="24"/>
                           <w:lang w:val="en-US"/>
                         </w:rPr>
-                      </w:pPr>
+                        <w:t>device</w:t>
+                      </w:r>
+                      <w:proofErr w:type="gramEnd"/>
                       <w:r>
                         <w:rPr>
                           <w:i/>
@@ -39616,11 +39713,10 @@
                           <w:szCs w:val="24"/>
                           <w:lang w:val="en-US"/>
                         </w:rPr>
-                        <w:t>    'secret': input("Current Password: ")</w:t>
-                      </w:r>
-                    </w:p>
-                    <w:p>
-                      <w:pPr>
+                        <w:t>_type</w:t>
+                      </w:r>
+                      <w:proofErr w:type="spellEnd"/>
+                      <w:r>
                         <w:rPr>
                           <w:i/>
                           <w:iCs/>
@@ -39628,7 +39724,9 @@
                           <w:szCs w:val="24"/>
                           <w:lang w:val="en-US"/>
                         </w:rPr>
-                      </w:pPr>
+                        <w:t>': '</w:t>
+                      </w:r>
+                      <w:proofErr w:type="spellStart"/>
                       <w:r>
                         <w:rPr>
                           <w:i/>
@@ -39637,11 +39735,10 @@
                           <w:szCs w:val="24"/>
                           <w:lang w:val="en-US"/>
                         </w:rPr>
-                        <w:t>}</w:t>
-                      </w:r>
-                    </w:p>
-                    <w:p>
-                      <w:pPr>
+                        <w:t>cisco_ios</w:t>
+                      </w:r>
+                      <w:proofErr w:type="spellEnd"/>
+                      <w:r>
                         <w:rPr>
                           <w:i/>
                           <w:iCs/>
@@ -39649,7 +39746,8 @@
                           <w:szCs w:val="24"/>
                           <w:lang w:val="en-US"/>
                         </w:rPr>
-                      </w:pPr>
+                        <w:t>',</w:t>
+                      </w:r>
                     </w:p>
                     <w:p>
                       <w:pPr>
@@ -39669,7 +39767,7 @@
                           <w:szCs w:val="24"/>
                           <w:lang w:val="en-US"/>
                         </w:rPr>
-                        <w:t>def get_new_enable_pwd():</w:t>
+                        <w:t>    'host': '192.168.14.134',</w:t>
                       </w:r>
                     </w:p>
                     <w:p>
@@ -39690,7 +39788,7 @@
                           <w:szCs w:val="24"/>
                           <w:lang w:val="en-US"/>
                         </w:rPr>
-                        <w:t>    new_enable_password = input("Enter a new enable password: ")</w:t>
+                        <w:t>    'username': 'admin',</w:t>
                       </w:r>
                     </w:p>
                     <w:p>
@@ -39711,7 +39809,7 @@
                           <w:szCs w:val="24"/>
                           <w:lang w:val="en-US"/>
                         </w:rPr>
-                        <w:t>    return new_enable_password</w:t>
+                        <w:t>    'password': 'admin',</w:t>
                       </w:r>
                     </w:p>
                     <w:p>
@@ -39732,11 +39830,10 @@
                           <w:szCs w:val="24"/>
                           <w:lang w:val="en-US"/>
                         </w:rPr>
-                        <w:t>def change_enable_pwd(router_parameter, new_enable_password):</w:t>
-                      </w:r>
-                    </w:p>
-                    <w:p>
-                      <w:pPr>
+                        <w:t xml:space="preserve">    'secret': </w:t>
+                      </w:r>
+                      <w:proofErr w:type="gramStart"/>
+                      <w:r>
                         <w:rPr>
                           <w:i/>
                           <w:iCs/>
@@ -39744,7 +39841,9 @@
                           <w:szCs w:val="24"/>
                           <w:lang w:val="en-US"/>
                         </w:rPr>
-                      </w:pPr>
+                        <w:t>input(</w:t>
+                      </w:r>
+                      <w:proofErr w:type="gramEnd"/>
                       <w:r>
                         <w:rPr>
                           <w:i/>
@@ -39753,7 +39852,7 @@
                           <w:szCs w:val="24"/>
                           <w:lang w:val="en-US"/>
                         </w:rPr>
-                        <w:t>    try:</w:t>
+                        <w:t>"Current Password: ")</w:t>
                       </w:r>
                     </w:p>
                     <w:p>
@@ -39774,7 +39873,7 @@
                           <w:szCs w:val="24"/>
                           <w:lang w:val="en-US"/>
                         </w:rPr>
-                        <w:t>        with ConnectHandler(**router_parameter) as ssh:</w:t>
+                        <w:t>}</w:t>
                       </w:r>
                     </w:p>
                     <w:p>
@@ -39787,7 +39886,9 @@
                           <w:lang w:val="en-US"/>
                         </w:rPr>
                       </w:pPr>
-                      <w:r>
+                    </w:p>
+                    <w:p>
+                      <w:pPr>
                         <w:rPr>
                           <w:i/>
                           <w:iCs/>
@@ -39795,11 +39896,8 @@
                           <w:szCs w:val="24"/>
                           <w:lang w:val="en-US"/>
                         </w:rPr>
-                        <w:t>            ssh.enable()</w:t>
-                      </w:r>
-                    </w:p>
-                    <w:p>
-                      <w:pPr>
+                      </w:pPr>
+                      <w:r>
                         <w:rPr>
                           <w:i/>
                           <w:iCs/>
@@ -39807,7 +39905,9 @@
                           <w:szCs w:val="24"/>
                           <w:lang w:val="en-US"/>
                         </w:rPr>
-                      </w:pPr>
+                        <w:t xml:space="preserve">def </w:t>
+                      </w:r>
+                      <w:proofErr w:type="spellStart"/>
                       <w:r>
                         <w:rPr>
                           <w:i/>
@@ -39816,11 +39916,10 @@
                           <w:szCs w:val="24"/>
                           <w:lang w:val="en-US"/>
                         </w:rPr>
-                        <w:t>            ssh.send_config_set([f'enable secret {new_enable_password}'])</w:t>
-                      </w:r>
-                    </w:p>
-                    <w:p>
-                      <w:pPr>
+                        <w:t>get_new_enable_</w:t>
+                      </w:r>
+                      <w:proofErr w:type="gramStart"/>
+                      <w:r>
                         <w:rPr>
                           <w:i/>
                           <w:iCs/>
@@ -39828,7 +39927,9 @@
                           <w:szCs w:val="24"/>
                           <w:lang w:val="en-US"/>
                         </w:rPr>
-                      </w:pPr>
+                        <w:t>pwd</w:t>
+                      </w:r>
+                      <w:proofErr w:type="spellEnd"/>
                       <w:r>
                         <w:rPr>
                           <w:i/>
@@ -39837,11 +39938,10 @@
                           <w:szCs w:val="24"/>
                           <w:lang w:val="en-US"/>
                         </w:rPr>
-                        <w:t>            print(f"Enable password changed successfully to: @{new_enable_password}")</w:t>
-                      </w:r>
-                    </w:p>
-                    <w:p>
-                      <w:pPr>
+                        <w:t>(</w:t>
+                      </w:r>
+                      <w:proofErr w:type="gramEnd"/>
+                      <w:r>
                         <w:rPr>
                           <w:i/>
                           <w:iCs/>
@@ -39849,8 +39949,11 @@
                           <w:szCs w:val="24"/>
                           <w:lang w:val="en-US"/>
                         </w:rPr>
-                      </w:pPr>
-                      <w:r>
+                        <w:t>):</w:t>
+                      </w:r>
+                    </w:p>
+                    <w:p>
+                      <w:pPr>
                         <w:rPr>
                           <w:i/>
                           <w:iCs/>
@@ -39858,11 +39961,8 @@
                           <w:szCs w:val="24"/>
                           <w:lang w:val="en-US"/>
                         </w:rPr>
-                        <w:t>    except Exception as e:</w:t>
-                      </w:r>
-                    </w:p>
-                    <w:p>
-                      <w:pPr>
+                      </w:pPr>
+                      <w:r>
                         <w:rPr>
                           <w:i/>
                           <w:iCs/>
@@ -39870,7 +39970,9 @@
                           <w:szCs w:val="24"/>
                           <w:lang w:val="en-US"/>
                         </w:rPr>
-                      </w:pPr>
+                        <w:t xml:space="preserve">    </w:t>
+                      </w:r>
+                      <w:proofErr w:type="spellStart"/>
                       <w:r>
                         <w:rPr>
                           <w:i/>
@@ -39879,11 +39981,10 @@
                           <w:szCs w:val="24"/>
                           <w:lang w:val="en-US"/>
                         </w:rPr>
-                        <w:t>        print(f"Error: {str(e)}")</w:t>
-                      </w:r>
-                    </w:p>
-                    <w:p>
-                      <w:pPr>
+                        <w:t>new_enable_password</w:t>
+                      </w:r>
+                      <w:proofErr w:type="spellEnd"/>
+                      <w:r>
                         <w:rPr>
                           <w:i/>
                           <w:iCs/>
@@ -39891,10 +39992,10 @@
                           <w:szCs w:val="24"/>
                           <w:lang w:val="en-US"/>
                         </w:rPr>
-                      </w:pPr>
-                    </w:p>
-                    <w:p>
-                      <w:pPr>
+                        <w:t xml:space="preserve"> = </w:t>
+                      </w:r>
+                      <w:proofErr w:type="gramStart"/>
+                      <w:r>
                         <w:rPr>
                           <w:i/>
                           <w:iCs/>
@@ -39902,7 +40003,9 @@
                           <w:szCs w:val="24"/>
                           <w:lang w:val="en-US"/>
                         </w:rPr>
-                      </w:pPr>
+                        <w:t>input(</w:t>
+                      </w:r>
+                      <w:proofErr w:type="gramEnd"/>
                       <w:r>
                         <w:rPr>
                           <w:i/>
@@ -39911,7 +40014,7 @@
                           <w:szCs w:val="24"/>
                           <w:lang w:val="en-US"/>
                         </w:rPr>
-                        <w:t>if __name__=="__main__":</w:t>
+                        <w:t>"Enter a new enable password: ")</w:t>
                       </w:r>
                     </w:p>
                     <w:p>
@@ -39932,11 +40035,10 @@
                           <w:szCs w:val="24"/>
                           <w:lang w:val="en-US"/>
                         </w:rPr>
-                        <w:t>    while True:</w:t>
-                      </w:r>
-                    </w:p>
-                    <w:p>
-                      <w:pPr>
+                        <w:t xml:space="preserve">    return </w:t>
+                      </w:r>
+                      <w:proofErr w:type="spellStart"/>
+                      <w:r>
                         <w:rPr>
                           <w:i/>
                           <w:iCs/>
@@ -39944,7 +40046,9 @@
                           <w:szCs w:val="24"/>
                           <w:lang w:val="en-US"/>
                         </w:rPr>
-                      </w:pPr>
+                        <w:t>new_enable_</w:t>
+                      </w:r>
+                      <w:proofErr w:type="gramStart"/>
                       <w:r>
                         <w:rPr>
                           <w:i/>
@@ -39953,8 +40057,10 @@
                           <w:szCs w:val="24"/>
                           <w:lang w:val="en-US"/>
                         </w:rPr>
-                        <w:t>        new_enable_password = get_new_enable_pwd()</w:t>
-                      </w:r>
+                        <w:t>password</w:t>
+                      </w:r>
+                      <w:proofErr w:type="spellEnd"/>
+                      <w:proofErr w:type="gramEnd"/>
                     </w:p>
                     <w:p>
                       <w:pPr>
@@ -39974,11 +40080,10 @@
                           <w:szCs w:val="24"/>
                           <w:lang w:val="en-US"/>
                         </w:rPr>
-                        <w:t>        change_enable_pwd(router_parameter, new_enable_password)</w:t>
-                      </w:r>
-                    </w:p>
-                    <w:p>
-                      <w:pPr>
+                        <w:t xml:space="preserve">def </w:t>
+                      </w:r>
+                      <w:proofErr w:type="spellStart"/>
+                      <w:r>
                         <w:rPr>
                           <w:i/>
                           <w:iCs/>
@@ -39986,7 +40091,9 @@
                           <w:szCs w:val="24"/>
                           <w:lang w:val="en-US"/>
                         </w:rPr>
-                      </w:pPr>
+                        <w:t>change_enable_</w:t>
+                      </w:r>
+                      <w:proofErr w:type="gramStart"/>
                       <w:r>
                         <w:rPr>
                           <w:i/>
@@ -39995,11 +40102,10 @@
                           <w:szCs w:val="24"/>
                           <w:lang w:val="en-US"/>
                         </w:rPr>
-                        <w:t>        print("Waiting for a week before changing the enable password again...")</w:t>
-                      </w:r>
-                    </w:p>
-                    <w:p>
-                      <w:pPr>
+                        <w:t>pwd</w:t>
+                      </w:r>
+                      <w:proofErr w:type="spellEnd"/>
+                      <w:r>
                         <w:rPr>
                           <w:i/>
                           <w:iCs/>
@@ -40007,7 +40113,10 @@
                           <w:szCs w:val="24"/>
                           <w:lang w:val="en-US"/>
                         </w:rPr>
-                      </w:pPr>
+                        <w:t>(</w:t>
+                      </w:r>
+                      <w:proofErr w:type="spellStart"/>
+                      <w:proofErr w:type="gramEnd"/>
                       <w:r>
                         <w:rPr>
                           <w:i/>
@@ -40016,7 +40125,728 @@
                           <w:szCs w:val="24"/>
                           <w:lang w:val="en-US"/>
                         </w:rPr>
-                        <w:t>        time.sleep(604800)</w:t>
+                        <w:t>router_parameter</w:t>
+                      </w:r>
+                      <w:proofErr w:type="spellEnd"/>
+                      <w:r>
+                        <w:rPr>
+                          <w:i/>
+                          <w:iCs/>
+                          <w:sz w:val="24"/>
+                          <w:szCs w:val="24"/>
+                          <w:lang w:val="en-US"/>
+                        </w:rPr>
+                        <w:t xml:space="preserve">, </w:t>
+                      </w:r>
+                      <w:proofErr w:type="spellStart"/>
+                      <w:r>
+                        <w:rPr>
+                          <w:i/>
+                          <w:iCs/>
+                          <w:sz w:val="24"/>
+                          <w:szCs w:val="24"/>
+                          <w:lang w:val="en-US"/>
+                        </w:rPr>
+                        <w:t>new_enable_password</w:t>
+                      </w:r>
+                      <w:proofErr w:type="spellEnd"/>
+                      <w:r>
+                        <w:rPr>
+                          <w:i/>
+                          <w:iCs/>
+                          <w:sz w:val="24"/>
+                          <w:szCs w:val="24"/>
+                          <w:lang w:val="en-US"/>
+                        </w:rPr>
+                        <w:t>):</w:t>
+                      </w:r>
+                    </w:p>
+                    <w:p>
+                      <w:pPr>
+                        <w:rPr>
+                          <w:i/>
+                          <w:iCs/>
+                          <w:sz w:val="24"/>
+                          <w:szCs w:val="24"/>
+                          <w:lang w:val="en-US"/>
+                        </w:rPr>
+                      </w:pPr>
+                      <w:r>
+                        <w:rPr>
+                          <w:i/>
+                          <w:iCs/>
+                          <w:sz w:val="24"/>
+                          <w:szCs w:val="24"/>
+                          <w:lang w:val="en-US"/>
+                        </w:rPr>
+                        <w:t>    try:</w:t>
+                      </w:r>
+                    </w:p>
+                    <w:p>
+                      <w:pPr>
+                        <w:rPr>
+                          <w:i/>
+                          <w:iCs/>
+                          <w:sz w:val="24"/>
+                          <w:szCs w:val="24"/>
+                          <w:lang w:val="en-US"/>
+                        </w:rPr>
+                      </w:pPr>
+                      <w:r>
+                        <w:rPr>
+                          <w:i/>
+                          <w:iCs/>
+                          <w:sz w:val="24"/>
+                          <w:szCs w:val="24"/>
+                          <w:lang w:val="en-US"/>
+                        </w:rPr>
+                        <w:t xml:space="preserve">        with </w:t>
+                      </w:r>
+                      <w:proofErr w:type="spellStart"/>
+                      <w:r>
+                        <w:rPr>
+                          <w:i/>
+                          <w:iCs/>
+                          <w:sz w:val="24"/>
+                          <w:szCs w:val="24"/>
+                          <w:lang w:val="en-US"/>
+                        </w:rPr>
+                        <w:t>ConnectHandler</w:t>
+                      </w:r>
+                      <w:proofErr w:type="spellEnd"/>
+                      <w:r>
+                        <w:rPr>
+                          <w:i/>
+                          <w:iCs/>
+                          <w:sz w:val="24"/>
+                          <w:szCs w:val="24"/>
+                          <w:lang w:val="en-US"/>
+                        </w:rPr>
+                        <w:t>(**</w:t>
+                      </w:r>
+                      <w:proofErr w:type="spellStart"/>
+                      <w:r>
+                        <w:rPr>
+                          <w:i/>
+                          <w:iCs/>
+                          <w:sz w:val="24"/>
+                          <w:szCs w:val="24"/>
+                          <w:lang w:val="en-US"/>
+                        </w:rPr>
+                        <w:t>router_parameter</w:t>
+                      </w:r>
+                      <w:proofErr w:type="spellEnd"/>
+                      <w:r>
+                        <w:rPr>
+                          <w:i/>
+                          <w:iCs/>
+                          <w:sz w:val="24"/>
+                          <w:szCs w:val="24"/>
+                          <w:lang w:val="en-US"/>
+                        </w:rPr>
+                        <w:t>) as ssh:</w:t>
+                      </w:r>
+                    </w:p>
+                    <w:p>
+                      <w:pPr>
+                        <w:rPr>
+                          <w:i/>
+                          <w:iCs/>
+                          <w:sz w:val="24"/>
+                          <w:szCs w:val="24"/>
+                          <w:lang w:val="en-US"/>
+                        </w:rPr>
+                      </w:pPr>
+                      <w:r>
+                        <w:rPr>
+                          <w:i/>
+                          <w:iCs/>
+                          <w:sz w:val="24"/>
+                          <w:szCs w:val="24"/>
+                          <w:lang w:val="en-US"/>
+                        </w:rPr>
+                        <w:t xml:space="preserve">            </w:t>
+                      </w:r>
+                      <w:proofErr w:type="spellStart"/>
+                      <w:proofErr w:type="gramStart"/>
+                      <w:r>
+                        <w:rPr>
+                          <w:i/>
+                          <w:iCs/>
+                          <w:sz w:val="24"/>
+                          <w:szCs w:val="24"/>
+                          <w:lang w:val="en-US"/>
+                        </w:rPr>
+                        <w:t>ssh.enable</w:t>
+                      </w:r>
+                      <w:proofErr w:type="spellEnd"/>
+                      <w:proofErr w:type="gramEnd"/>
+                      <w:r>
+                        <w:rPr>
+                          <w:i/>
+                          <w:iCs/>
+                          <w:sz w:val="24"/>
+                          <w:szCs w:val="24"/>
+                          <w:lang w:val="en-US"/>
+                        </w:rPr>
+                        <w:t>()</w:t>
+                      </w:r>
+                    </w:p>
+                    <w:p>
+                      <w:pPr>
+                        <w:rPr>
+                          <w:i/>
+                          <w:iCs/>
+                          <w:sz w:val="24"/>
+                          <w:szCs w:val="24"/>
+                          <w:lang w:val="en-US"/>
+                        </w:rPr>
+                      </w:pPr>
+                      <w:r>
+                        <w:rPr>
+                          <w:i/>
+                          <w:iCs/>
+                          <w:sz w:val="24"/>
+                          <w:szCs w:val="24"/>
+                          <w:lang w:val="en-US"/>
+                        </w:rPr>
+                        <w:t xml:space="preserve">            </w:t>
+                      </w:r>
+                      <w:proofErr w:type="spellStart"/>
+                      <w:proofErr w:type="gramStart"/>
+                      <w:r>
+                        <w:rPr>
+                          <w:i/>
+                          <w:iCs/>
+                          <w:sz w:val="24"/>
+                          <w:szCs w:val="24"/>
+                          <w:lang w:val="en-US"/>
+                        </w:rPr>
+                        <w:t>ssh.send</w:t>
+                      </w:r>
+                      <w:proofErr w:type="gramEnd"/>
+                      <w:r>
+                        <w:rPr>
+                          <w:i/>
+                          <w:iCs/>
+                          <w:sz w:val="24"/>
+                          <w:szCs w:val="24"/>
+                          <w:lang w:val="en-US"/>
+                        </w:rPr>
+                        <w:t>_config_set</w:t>
+                      </w:r>
+                      <w:proofErr w:type="spellEnd"/>
+                      <w:r>
+                        <w:rPr>
+                          <w:i/>
+                          <w:iCs/>
+                          <w:sz w:val="24"/>
+                          <w:szCs w:val="24"/>
+                          <w:lang w:val="en-US"/>
+                        </w:rPr>
+                        <w:t>([</w:t>
+                      </w:r>
+                      <w:proofErr w:type="spellStart"/>
+                      <w:r>
+                        <w:rPr>
+                          <w:i/>
+                          <w:iCs/>
+                          <w:sz w:val="24"/>
+                          <w:szCs w:val="24"/>
+                          <w:lang w:val="en-US"/>
+                        </w:rPr>
+                        <w:t>f'enable</w:t>
+                      </w:r>
+                      <w:proofErr w:type="spellEnd"/>
+                      <w:r>
+                        <w:rPr>
+                          <w:i/>
+                          <w:iCs/>
+                          <w:sz w:val="24"/>
+                          <w:szCs w:val="24"/>
+                          <w:lang w:val="en-US"/>
+                        </w:rPr>
+                        <w:t xml:space="preserve"> secret {</w:t>
+                      </w:r>
+                      <w:proofErr w:type="spellStart"/>
+                      <w:r>
+                        <w:rPr>
+                          <w:i/>
+                          <w:iCs/>
+                          <w:sz w:val="24"/>
+                          <w:szCs w:val="24"/>
+                          <w:lang w:val="en-US"/>
+                        </w:rPr>
+                        <w:t>new_enable_password</w:t>
+                      </w:r>
+                      <w:proofErr w:type="spellEnd"/>
+                      <w:r>
+                        <w:rPr>
+                          <w:i/>
+                          <w:iCs/>
+                          <w:sz w:val="24"/>
+                          <w:szCs w:val="24"/>
+                          <w:lang w:val="en-US"/>
+                        </w:rPr>
+                        <w:t>}'])</w:t>
+                      </w:r>
+                    </w:p>
+                    <w:p>
+                      <w:pPr>
+                        <w:rPr>
+                          <w:i/>
+                          <w:iCs/>
+                          <w:sz w:val="24"/>
+                          <w:szCs w:val="24"/>
+                          <w:lang w:val="en-US"/>
+                        </w:rPr>
+                      </w:pPr>
+                      <w:r>
+                        <w:rPr>
+                          <w:i/>
+                          <w:iCs/>
+                          <w:sz w:val="24"/>
+                          <w:szCs w:val="24"/>
+                          <w:lang w:val="en-US"/>
+                        </w:rPr>
+                        <w:t xml:space="preserve">            </w:t>
+                      </w:r>
+                      <w:proofErr w:type="gramStart"/>
+                      <w:r>
+                        <w:rPr>
+                          <w:i/>
+                          <w:iCs/>
+                          <w:sz w:val="24"/>
+                          <w:szCs w:val="24"/>
+                          <w:lang w:val="en-US"/>
+                        </w:rPr>
+                        <w:t>print(</w:t>
+                      </w:r>
+                      <w:proofErr w:type="spellStart"/>
+                      <w:proofErr w:type="gramEnd"/>
+                      <w:r>
+                        <w:rPr>
+                          <w:i/>
+                          <w:iCs/>
+                          <w:sz w:val="24"/>
+                          <w:szCs w:val="24"/>
+                          <w:lang w:val="en-US"/>
+                        </w:rPr>
+                        <w:t>f"Enable</w:t>
+                      </w:r>
+                      <w:proofErr w:type="spellEnd"/>
+                      <w:r>
+                        <w:rPr>
+                          <w:i/>
+                          <w:iCs/>
+                          <w:sz w:val="24"/>
+                          <w:szCs w:val="24"/>
+                          <w:lang w:val="en-US"/>
+                        </w:rPr>
+                        <w:t xml:space="preserve"> password changed successfully to: @{new_enable_password}")</w:t>
+                      </w:r>
+                    </w:p>
+                    <w:p>
+                      <w:pPr>
+                        <w:rPr>
+                          <w:i/>
+                          <w:iCs/>
+                          <w:sz w:val="24"/>
+                          <w:szCs w:val="24"/>
+                          <w:lang w:val="en-US"/>
+                        </w:rPr>
+                      </w:pPr>
+                      <w:r>
+                        <w:rPr>
+                          <w:i/>
+                          <w:iCs/>
+                          <w:sz w:val="24"/>
+                          <w:szCs w:val="24"/>
+                          <w:lang w:val="en-US"/>
+                        </w:rPr>
+                        <w:t>    except Exception as e:</w:t>
+                      </w:r>
+                    </w:p>
+                    <w:p>
+                      <w:pPr>
+                        <w:rPr>
+                          <w:i/>
+                          <w:iCs/>
+                          <w:sz w:val="24"/>
+                          <w:szCs w:val="24"/>
+                          <w:lang w:val="en-US"/>
+                        </w:rPr>
+                      </w:pPr>
+                      <w:r>
+                        <w:rPr>
+                          <w:i/>
+                          <w:iCs/>
+                          <w:sz w:val="24"/>
+                          <w:szCs w:val="24"/>
+                          <w:lang w:val="en-US"/>
+                        </w:rPr>
+                        <w:t xml:space="preserve">        </w:t>
+                      </w:r>
+                      <w:proofErr w:type="gramStart"/>
+                      <w:r>
+                        <w:rPr>
+                          <w:i/>
+                          <w:iCs/>
+                          <w:sz w:val="24"/>
+                          <w:szCs w:val="24"/>
+                          <w:lang w:val="en-US"/>
+                        </w:rPr>
+                        <w:t>print(</w:t>
+                      </w:r>
+                      <w:proofErr w:type="spellStart"/>
+                      <w:proofErr w:type="gramEnd"/>
+                      <w:r>
+                        <w:rPr>
+                          <w:i/>
+                          <w:iCs/>
+                          <w:sz w:val="24"/>
+                          <w:szCs w:val="24"/>
+                          <w:lang w:val="en-US"/>
+                        </w:rPr>
+                        <w:t>f"Error</w:t>
+                      </w:r>
+                      <w:proofErr w:type="spellEnd"/>
+                      <w:r>
+                        <w:rPr>
+                          <w:i/>
+                          <w:iCs/>
+                          <w:sz w:val="24"/>
+                          <w:szCs w:val="24"/>
+                          <w:lang w:val="en-US"/>
+                        </w:rPr>
+                        <w:t>: {str(e)}")</w:t>
+                      </w:r>
+                    </w:p>
+                    <w:p>
+                      <w:pPr>
+                        <w:rPr>
+                          <w:i/>
+                          <w:iCs/>
+                          <w:sz w:val="24"/>
+                          <w:szCs w:val="24"/>
+                          <w:lang w:val="en-US"/>
+                        </w:rPr>
+                      </w:pPr>
+                    </w:p>
+                    <w:p>
+                      <w:pPr>
+                        <w:rPr>
+                          <w:i/>
+                          <w:iCs/>
+                          <w:sz w:val="24"/>
+                          <w:szCs w:val="24"/>
+                          <w:lang w:val="en-US"/>
+                        </w:rPr>
+                      </w:pPr>
+                      <w:r>
+                        <w:rPr>
+                          <w:i/>
+                          <w:iCs/>
+                          <w:sz w:val="24"/>
+                          <w:szCs w:val="24"/>
+                          <w:lang w:val="en-US"/>
+                        </w:rPr>
+                        <w:t>if __name__=="__main__":</w:t>
+                      </w:r>
+                    </w:p>
+                    <w:p>
+                      <w:pPr>
+                        <w:rPr>
+                          <w:i/>
+                          <w:iCs/>
+                          <w:sz w:val="24"/>
+                          <w:szCs w:val="24"/>
+                          <w:lang w:val="en-US"/>
+                        </w:rPr>
+                      </w:pPr>
+                      <w:r>
+                        <w:rPr>
+                          <w:i/>
+                          <w:iCs/>
+                          <w:sz w:val="24"/>
+                          <w:szCs w:val="24"/>
+                          <w:lang w:val="en-US"/>
+                        </w:rPr>
+                        <w:t>    while True:</w:t>
+                      </w:r>
+                    </w:p>
+                    <w:p>
+                      <w:pPr>
+                        <w:rPr>
+                          <w:i/>
+                          <w:iCs/>
+                          <w:sz w:val="24"/>
+                          <w:szCs w:val="24"/>
+                          <w:lang w:val="en-US"/>
+                        </w:rPr>
+                      </w:pPr>
+                      <w:r>
+                        <w:rPr>
+                          <w:i/>
+                          <w:iCs/>
+                          <w:sz w:val="24"/>
+                          <w:szCs w:val="24"/>
+                          <w:lang w:val="en-US"/>
+                        </w:rPr>
+                        <w:t xml:space="preserve">        </w:t>
+                      </w:r>
+                      <w:proofErr w:type="spellStart"/>
+                      <w:r>
+                        <w:rPr>
+                          <w:i/>
+                          <w:iCs/>
+                          <w:sz w:val="24"/>
+                          <w:szCs w:val="24"/>
+                          <w:lang w:val="en-US"/>
+                        </w:rPr>
+                        <w:t>new_enable_password</w:t>
+                      </w:r>
+                      <w:proofErr w:type="spellEnd"/>
+                      <w:r>
+                        <w:rPr>
+                          <w:i/>
+                          <w:iCs/>
+                          <w:sz w:val="24"/>
+                          <w:szCs w:val="24"/>
+                          <w:lang w:val="en-US"/>
+                        </w:rPr>
+                        <w:t xml:space="preserve"> = </w:t>
+                      </w:r>
+                      <w:proofErr w:type="spellStart"/>
+                      <w:r>
+                        <w:rPr>
+                          <w:i/>
+                          <w:iCs/>
+                          <w:sz w:val="24"/>
+                          <w:szCs w:val="24"/>
+                          <w:lang w:val="en-US"/>
+                        </w:rPr>
+                        <w:t>get_new_enable_</w:t>
+                      </w:r>
+                      <w:proofErr w:type="gramStart"/>
+                      <w:r>
+                        <w:rPr>
+                          <w:i/>
+                          <w:iCs/>
+                          <w:sz w:val="24"/>
+                          <w:szCs w:val="24"/>
+                          <w:lang w:val="en-US"/>
+                        </w:rPr>
+                        <w:t>pwd</w:t>
+                      </w:r>
+                      <w:proofErr w:type="spellEnd"/>
+                      <w:r>
+                        <w:rPr>
+                          <w:i/>
+                          <w:iCs/>
+                          <w:sz w:val="24"/>
+                          <w:szCs w:val="24"/>
+                          <w:lang w:val="en-US"/>
+                        </w:rPr>
+                        <w:t>(</w:t>
+                      </w:r>
+                      <w:proofErr w:type="gramEnd"/>
+                      <w:r>
+                        <w:rPr>
+                          <w:i/>
+                          <w:iCs/>
+                          <w:sz w:val="24"/>
+                          <w:szCs w:val="24"/>
+                          <w:lang w:val="en-US"/>
+                        </w:rPr>
+                        <w:t>)</w:t>
+                      </w:r>
+                    </w:p>
+                    <w:p>
+                      <w:pPr>
+                        <w:rPr>
+                          <w:i/>
+                          <w:iCs/>
+                          <w:sz w:val="24"/>
+                          <w:szCs w:val="24"/>
+                          <w:lang w:val="en-US"/>
+                        </w:rPr>
+                      </w:pPr>
+                      <w:r>
+                        <w:rPr>
+                          <w:i/>
+                          <w:iCs/>
+                          <w:sz w:val="24"/>
+                          <w:szCs w:val="24"/>
+                          <w:lang w:val="en-US"/>
+                        </w:rPr>
+                        <w:t xml:space="preserve">        </w:t>
+                      </w:r>
+                      <w:proofErr w:type="spellStart"/>
+                      <w:r>
+                        <w:rPr>
+                          <w:i/>
+                          <w:iCs/>
+                          <w:sz w:val="24"/>
+                          <w:szCs w:val="24"/>
+                          <w:lang w:val="en-US"/>
+                        </w:rPr>
+                        <w:t>change_enable_</w:t>
+                      </w:r>
+                      <w:proofErr w:type="gramStart"/>
+                      <w:r>
+                        <w:rPr>
+                          <w:i/>
+                          <w:iCs/>
+                          <w:sz w:val="24"/>
+                          <w:szCs w:val="24"/>
+                          <w:lang w:val="en-US"/>
+                        </w:rPr>
+                        <w:t>pwd</w:t>
+                      </w:r>
+                      <w:proofErr w:type="spellEnd"/>
+                      <w:r>
+                        <w:rPr>
+                          <w:i/>
+                          <w:iCs/>
+                          <w:sz w:val="24"/>
+                          <w:szCs w:val="24"/>
+                          <w:lang w:val="en-US"/>
+                        </w:rPr>
+                        <w:t>(</w:t>
+                      </w:r>
+                      <w:proofErr w:type="spellStart"/>
+                      <w:proofErr w:type="gramEnd"/>
+                      <w:r>
+                        <w:rPr>
+                          <w:i/>
+                          <w:iCs/>
+                          <w:sz w:val="24"/>
+                          <w:szCs w:val="24"/>
+                          <w:lang w:val="en-US"/>
+                        </w:rPr>
+                        <w:t>router_parameter</w:t>
+                      </w:r>
+                      <w:proofErr w:type="spellEnd"/>
+                      <w:r>
+                        <w:rPr>
+                          <w:i/>
+                          <w:iCs/>
+                          <w:sz w:val="24"/>
+                          <w:szCs w:val="24"/>
+                          <w:lang w:val="en-US"/>
+                        </w:rPr>
+                        <w:t xml:space="preserve">, </w:t>
+                      </w:r>
+                      <w:proofErr w:type="spellStart"/>
+                      <w:r>
+                        <w:rPr>
+                          <w:i/>
+                          <w:iCs/>
+                          <w:sz w:val="24"/>
+                          <w:szCs w:val="24"/>
+                          <w:lang w:val="en-US"/>
+                        </w:rPr>
+                        <w:t>new_enable_password</w:t>
+                      </w:r>
+                      <w:proofErr w:type="spellEnd"/>
+                      <w:r>
+                        <w:rPr>
+                          <w:i/>
+                          <w:iCs/>
+                          <w:sz w:val="24"/>
+                          <w:szCs w:val="24"/>
+                          <w:lang w:val="en-US"/>
+                        </w:rPr>
+                        <w:t>)</w:t>
+                      </w:r>
+                    </w:p>
+                    <w:p>
+                      <w:pPr>
+                        <w:rPr>
+                          <w:i/>
+                          <w:iCs/>
+                          <w:sz w:val="24"/>
+                          <w:szCs w:val="24"/>
+                          <w:lang w:val="en-US"/>
+                        </w:rPr>
+                      </w:pPr>
+                      <w:r>
+                        <w:rPr>
+                          <w:i/>
+                          <w:iCs/>
+                          <w:sz w:val="24"/>
+                          <w:szCs w:val="24"/>
+                          <w:lang w:val="en-US"/>
+                        </w:rPr>
+                        <w:t xml:space="preserve">        </w:t>
+                      </w:r>
+                      <w:proofErr w:type="gramStart"/>
+                      <w:r>
+                        <w:rPr>
+                          <w:i/>
+                          <w:iCs/>
+                          <w:sz w:val="24"/>
+                          <w:szCs w:val="24"/>
+                          <w:lang w:val="en-US"/>
+                        </w:rPr>
+                        <w:t>print(</w:t>
+                      </w:r>
+                      <w:proofErr w:type="gramEnd"/>
+                      <w:r>
+                        <w:rPr>
+                          <w:i/>
+                          <w:iCs/>
+                          <w:sz w:val="24"/>
+                          <w:szCs w:val="24"/>
+                          <w:lang w:val="en-US"/>
+                        </w:rPr>
+                        <w:t>"Waiting for a week before changing the enable password again...")</w:t>
+                      </w:r>
+                    </w:p>
+                    <w:p>
+                      <w:pPr>
+                        <w:rPr>
+                          <w:i/>
+                          <w:iCs/>
+                          <w:sz w:val="24"/>
+                          <w:szCs w:val="24"/>
+                          <w:lang w:val="en-US"/>
+                        </w:rPr>
+                      </w:pPr>
+                      <w:r>
+                        <w:rPr>
+                          <w:i/>
+                          <w:iCs/>
+                          <w:sz w:val="24"/>
+                          <w:szCs w:val="24"/>
+                          <w:lang w:val="en-US"/>
+                        </w:rPr>
+                        <w:t xml:space="preserve">        </w:t>
+                      </w:r>
+                      <w:proofErr w:type="spellStart"/>
+                      <w:proofErr w:type="gramStart"/>
+                      <w:r>
+                        <w:rPr>
+                          <w:i/>
+                          <w:iCs/>
+                          <w:sz w:val="24"/>
+                          <w:szCs w:val="24"/>
+                          <w:lang w:val="en-US"/>
+                        </w:rPr>
+                        <w:t>time.sleep</w:t>
+                      </w:r>
+                      <w:proofErr w:type="spellEnd"/>
+                      <w:proofErr w:type="gramEnd"/>
+                      <w:r>
+                        <w:rPr>
+                          <w:i/>
+                          <w:iCs/>
+                          <w:sz w:val="24"/>
+                          <w:szCs w:val="24"/>
+                          <w:lang w:val="en-US"/>
+                        </w:rPr>
+                        <w:t>(604800)</w:t>
                       </w:r>
                     </w:p>
                   </w:txbxContent>
@@ -40143,28 +40973,126 @@
         </w:rPr>
         <w:lastRenderedPageBreak/>
         <w:drawing>
-          <wp:anchor distT="0" distB="0" distL="114300" distR="114300" simplePos="0" relativeHeight="251711488" behindDoc="1" locked="0" layoutInCell="1" allowOverlap="1" wp14:anchorId="25400945" wp14:editId="278C955D">
+          <wp:anchor distT="0" distB="0" distL="114300" distR="114300" simplePos="0" relativeHeight="251715584" behindDoc="1" locked="0" layoutInCell="1" allowOverlap="1" wp14:anchorId="27286EDD" wp14:editId="5AE980F7">
+            <wp:simplePos x="0" y="0"/>
+            <wp:positionH relativeFrom="margin">
+              <wp:posOffset>-135255</wp:posOffset>
+            </wp:positionH>
+            <wp:positionV relativeFrom="paragraph">
+              <wp:posOffset>4723765</wp:posOffset>
+            </wp:positionV>
+            <wp:extent cx="5974080" cy="2891155"/>
+            <wp:effectExtent l="76200" t="76200" r="140970" b="137795"/>
+            <wp:wrapSquare wrapText="bothSides"/>
+            <wp:docPr id="1219618511" name="Kép 1" descr="A képen szöveg, képernyőkép látható&#10;&#10;Automatikusan generált leírás"/>
+            <wp:cNvGraphicFramePr>
+              <a:graphicFrameLocks xmlns:a="http://schemas.openxmlformats.org/drawingml/2006/main" noChangeAspect="1"/>
+            </wp:cNvGraphicFramePr>
+            <a:graphic xmlns:a="http://schemas.openxmlformats.org/drawingml/2006/main">
+              <a:graphicData uri="http://schemas.openxmlformats.org/drawingml/2006/picture">
+                <pic:pic xmlns:pic="http://schemas.openxmlformats.org/drawingml/2006/picture">
+                  <pic:nvPicPr>
+                    <pic:cNvPr id="1219618511" name="Kép 1" descr="A képen szöveg, képernyőkép látható&#10;&#10;Automatikusan generált leírás"/>
+                    <pic:cNvPicPr/>
+                  </pic:nvPicPr>
+                  <pic:blipFill rotWithShape="1">
+                    <a:blip r:embed="rId25" cstate="print">
+                      <a:extLst>
+                        <a:ext uri="{28A0092B-C50C-407E-A947-70E740481C1C}">
+                          <a14:useLocalDpi xmlns:a14="http://schemas.microsoft.com/office/drawing/2010/main" val="0"/>
+                        </a:ext>
+                      </a:extLst>
+                    </a:blip>
+                    <a:srcRect l="14551" t="8866" r="5031" b="23692"/>
+                    <a:stretch/>
+                  </pic:blipFill>
+                  <pic:spPr bwMode="auto">
+                    <a:xfrm>
+                      <a:off x="0" y="0"/>
+                      <a:ext cx="5974080" cy="2891155"/>
+                    </a:xfrm>
+                    <a:prstGeom prst="rect">
+                      <a:avLst/>
+                    </a:prstGeom>
+                    <a:ln w="38100" cap="sq" cmpd="sng" algn="ctr">
+                      <a:solidFill>
+                        <a:srgbClr val="000000"/>
+                      </a:solidFill>
+                      <a:prstDash val="solid"/>
+                      <a:miter lim="800000"/>
+                      <a:headEnd type="none" w="med" len="med"/>
+                      <a:tailEnd type="none" w="med" len="med"/>
+                      <a:extLst>
+                        <a:ext uri="{C807C97D-BFC1-408E-A445-0C87EB9F89A2}">
+                          <ask:lineSketchStyleProps xmlns:ask="http://schemas.microsoft.com/office/drawing/2018/sketchyshapes" sd="0">
+                            <a:custGeom>
+                              <a:avLst/>
+                              <a:gdLst/>
+                              <a:ahLst/>
+                              <a:cxnLst/>
+                              <a:rect l="0" t="0" r="0" b="0"/>
+                              <a:pathLst/>
+                            </a:custGeom>
+                            <ask:type/>
+                          </ask:lineSketchStyleProps>
+                        </a:ext>
+                      </a:extLst>
+                    </a:ln>
+                    <a:effectLst>
+                      <a:outerShdw blurRad="50800" dist="38100" dir="2700000" algn="tl" rotWithShape="0">
+                        <a:srgbClr val="000000">
+                          <a:alpha val="43000"/>
+                        </a:srgbClr>
+                      </a:outerShdw>
+                    </a:effectLst>
+                    <a:extLst>
+                      <a:ext uri="{53640926-AAD7-44D8-BBD7-CCE9431645EC}">
+                        <a14:shadowObscured xmlns:a14="http://schemas.microsoft.com/office/drawing/2010/main"/>
+                      </a:ext>
+                    </a:extLst>
+                  </pic:spPr>
+                </pic:pic>
+              </a:graphicData>
+            </a:graphic>
+            <wp14:sizeRelH relativeFrom="margin">
+              <wp14:pctWidth>0</wp14:pctWidth>
+            </wp14:sizeRelH>
+            <wp14:sizeRelV relativeFrom="margin">
+              <wp14:pctHeight>0</wp14:pctHeight>
+            </wp14:sizeRelV>
+          </wp:anchor>
+        </w:drawing>
+      </w:r>
+      <w:r>
+        <w:rPr>
+          <w:rFonts w:cs="Times New Roman"/>
+          <w:noProof/>
+          <w:sz w:val="24"/>
+          <w:szCs w:val="24"/>
+        </w:rPr>
+        <w:drawing>
+          <wp:anchor distT="0" distB="0" distL="114300" distR="114300" simplePos="0" relativeHeight="251711488" behindDoc="1" locked="0" layoutInCell="1" allowOverlap="1" wp14:anchorId="25400945" wp14:editId="28694FED">
             <wp:simplePos x="0" y="0"/>
             <wp:positionH relativeFrom="margin">
               <wp:align>center</wp:align>
             </wp:positionH>
             <wp:positionV relativeFrom="paragraph">
-              <wp:posOffset>76614</wp:posOffset>
+              <wp:posOffset>76260</wp:posOffset>
             </wp:positionV>
-            <wp:extent cx="6765241" cy="4476306"/>
-            <wp:effectExtent l="76200" t="76200" r="131445" b="133985"/>
+            <wp:extent cx="5946588" cy="3934807"/>
+            <wp:effectExtent l="76200" t="76200" r="130810" b="142240"/>
             <wp:wrapTight wrapText="bothSides">
               <wp:wrapPolygon edited="0">
-                <wp:start x="-122" y="-368"/>
-                <wp:lineTo x="-243" y="-276"/>
-                <wp:lineTo x="-243" y="21787"/>
-                <wp:lineTo x="-122" y="22155"/>
-                <wp:lineTo x="21837" y="22155"/>
-                <wp:lineTo x="21959" y="21787"/>
-                <wp:lineTo x="21959" y="1195"/>
-                <wp:lineTo x="21837" y="-184"/>
-                <wp:lineTo x="21837" y="-368"/>
-                <wp:lineTo x="-122" y="-368"/>
+                <wp:start x="-138" y="-418"/>
+                <wp:lineTo x="-277" y="-314"/>
+                <wp:lineTo x="-277" y="21858"/>
+                <wp:lineTo x="-138" y="22276"/>
+                <wp:lineTo x="21868" y="22276"/>
+                <wp:lineTo x="22006" y="21544"/>
+                <wp:lineTo x="22006" y="1360"/>
+                <wp:lineTo x="21868" y="-209"/>
+                <wp:lineTo x="21868" y="-418"/>
+                <wp:lineTo x="-138" y="-418"/>
               </wp:wrapPolygon>
             </wp:wrapTight>
             <wp:docPr id="1765070000" name="Kép 1" descr="A képen szöveg, képernyőkép, szoftver, Multimédiás szoftver látható&#10;&#10;Automatikusan generált leírás"/>
@@ -40181,7 +41109,7 @@
                     </pic:cNvPicPr>
                   </pic:nvPicPr>
                   <pic:blipFill>
-                    <a:blip r:embed="rId25">
+                    <a:blip r:embed="rId26">
                       <a:extLst>
                         <a:ext uri="{28A0092B-C50C-407E-A947-70E740481C1C}">
                           <a14:useLocalDpi xmlns:a14="http://schemas.microsoft.com/office/drawing/2010/main" val="0"/>
@@ -40196,7 +41124,7 @@
                   <pic:spPr bwMode="auto">
                     <a:xfrm>
                       <a:off x="0" y="0"/>
-                      <a:ext cx="6765241" cy="4476306"/>
+                      <a:ext cx="5946588" cy="3934807"/>
                     </a:xfrm>
                     <a:prstGeom prst="rect">
                       <a:avLst/>
@@ -40238,6 +41166,16 @@
           <w:szCs w:val="24"/>
         </w:rPr>
       </w:pPr>
+    </w:p>
+    <w:p>
+      <w:pPr>
+        <w:spacing w:after="160" w:line="259" w:lineRule="auto"/>
+        <w:rPr>
+          <w:rFonts w:cs="Times New Roman"/>
+          <w:sz w:val="24"/>
+          <w:szCs w:val="24"/>
+        </w:rPr>
+      </w:pPr>
       <w:r>
         <w:rPr>
           <w:rFonts w:cs="Times New Roman"/>
@@ -40256,7 +41194,7 @@
           <w:color w:val="auto"/>
         </w:rPr>
       </w:pPr>
-      <w:bookmarkStart w:id="38" w:name="_Toc161303306"/>
+      <w:bookmarkStart w:id="38" w:name="_Toc165286422"/>
       <w:r>
         <w:rPr>
           <w:rFonts w:ascii="Times New Roman" w:hAnsi="Times New Roman" w:cs="Times New Roman"/>
@@ -43480,7 +44418,7 @@
       </w:r>
     </w:p>
     <w:sectPr>
-      <w:footerReference w:type="default" r:id="rId26"/>
+      <w:footerReference w:type="default" r:id="rId27"/>
       <w:pgSz w:w="11906" w:h="16838"/>
       <w:pgMar w:top="1417" w:right="1417" w:bottom="1417" w:left="1417" w:header="708" w:footer="708" w:gutter="0"/>
       <w:cols w:space="708"/>
@@ -45018,6 +45956,25 @@
 </file>
 
 <file path=customXml/item1.xml><?xml version="1.0" encoding="utf-8"?>
+<b:Sources xmlns:b="http://schemas.openxmlformats.org/officeDocument/2006/bibliography" xmlns="http://schemas.openxmlformats.org/officeDocument/2006/bibliography" SelectedStyle="\APASixthEditionOfficeOnline.xsl" StyleName="APA" Version="6"/>
+</file>
+
+<file path=customXml/item2.xml><?xml version="1.0" encoding="utf-8"?>
+<p:properties xmlns:p="http://schemas.microsoft.com/office/2006/metadata/properties" xmlns:xsi="http://www.w3.org/2001/XMLSchema-instance" xmlns:pc="http://schemas.microsoft.com/office/infopath/2007/PartnerControls">
+  <documentManagement/>
+</p:properties>
+</file>
+
+<file path=customXml/item3.xml><?xml version="1.0" encoding="utf-8"?>
+<?mso-contentType ?>
+<FormTemplates xmlns="http://schemas.microsoft.com/sharepoint/v3/contenttype/forms">
+  <Display>DocumentLibraryForm</Display>
+  <Edit>DocumentLibraryForm</Edit>
+  <New>DocumentLibraryForm</New>
+</FormTemplates>
+</file>
+
+<file path=customXml/item4.xml><?xml version="1.0" encoding="utf-8"?>
 <ct:contentTypeSchema xmlns:ct="http://schemas.microsoft.com/office/2006/metadata/contentType" xmlns:ma="http://schemas.microsoft.com/office/2006/metadata/properties/metaAttributes" ct:_="" ma:_="" ma:contentTypeName="Dokumentum" ma:contentTypeID="0x010100B1CA35C8D8A74D48BF88902E9627A17D" ma:contentTypeVersion="5" ma:contentTypeDescription="Új dokumentum létrehozása." ma:contentTypeScope="" ma:versionID="0e7245ca7ec67e951110e7b69b420a5e">
   <xsd:schema xmlns:xsd="http://www.w3.org/2001/XMLSchema" xmlns:xs="http://www.w3.org/2001/XMLSchema" xmlns:p="http://schemas.microsoft.com/office/2006/metadata/properties" xmlns:ns3="5707289d-a05a-4d6f-b18f-cf94ec109c28" targetNamespace="http://schemas.microsoft.com/office/2006/metadata/properties" ma:root="true" ma:fieldsID="b5ddcb666607e10cb2d5efbbf37e03b4" ns3:_="">
     <xsd:import namespace="5707289d-a05a-4d6f-b18f-cf94ec109c28"/>
@@ -45169,26 +46126,32 @@
 </ct:contentTypeSchema>
 </file>
 
-<file path=customXml/item2.xml><?xml version="1.0" encoding="utf-8"?>
-<?mso-contentType ?>
-<FormTemplates xmlns="http://schemas.microsoft.com/sharepoint/v3/contenttype/forms">
-  <Display>DocumentLibraryForm</Display>
-  <Edit>DocumentLibraryForm</Edit>
-  <New>DocumentLibraryForm</New>
-</FormTemplates>
+<file path=customXml/itemProps1.xml><?xml version="1.0" encoding="utf-8"?>
+<ds:datastoreItem xmlns:ds="http://schemas.openxmlformats.org/officeDocument/2006/customXml" ds:itemID="{F8D0FF65-9EB0-4290-BBBE-BC114131B21E}">
+  <ds:schemaRefs>
+    <ds:schemaRef ds:uri="http://schemas.openxmlformats.org/officeDocument/2006/bibliography"/>
+  </ds:schemaRefs>
+</ds:datastoreItem>
 </file>
 
-<file path=customXml/item3.xml><?xml version="1.0" encoding="utf-8"?>
-<p:properties xmlns:p="http://schemas.microsoft.com/office/2006/metadata/properties" xmlns:xsi="http://www.w3.org/2001/XMLSchema-instance" xmlns:pc="http://schemas.microsoft.com/office/infopath/2007/PartnerControls">
-  <documentManagement/>
-</p:properties>
+<file path=customXml/itemProps2.xml><?xml version="1.0" encoding="utf-8"?>
+<ds:datastoreItem xmlns:ds="http://schemas.openxmlformats.org/officeDocument/2006/customXml" ds:itemID="{C21911F0-FA54-4DE7-BE18-5708DCBC5EBB}">
+  <ds:schemaRefs>
+    <ds:schemaRef ds:uri="http://schemas.microsoft.com/office/2006/metadata/properties"/>
+    <ds:schemaRef ds:uri="http://schemas.microsoft.com/office/infopath/2007/PartnerControls"/>
+  </ds:schemaRefs>
+</ds:datastoreItem>
 </file>
 
-<file path=customXml/item4.xml><?xml version="1.0" encoding="utf-8"?>
-<b:Sources xmlns:b="http://schemas.openxmlformats.org/officeDocument/2006/bibliography" xmlns="http://schemas.openxmlformats.org/officeDocument/2006/bibliography" SelectedStyle="\APASixthEditionOfficeOnline.xsl" StyleName="APA" Version="6"/>
+<file path=customXml/itemProps3.xml><?xml version="1.0" encoding="utf-8"?>
+<ds:datastoreItem xmlns:ds="http://schemas.openxmlformats.org/officeDocument/2006/customXml" ds:itemID="{08F26082-94FB-4E7B-83A2-07938A9FEC69}">
+  <ds:schemaRefs>
+    <ds:schemaRef ds:uri="http://schemas.microsoft.com/sharepoint/v3/contenttype/forms"/>
+  </ds:schemaRefs>
+</ds:datastoreItem>
 </file>
 
-<file path=customXml/itemProps1.xml><?xml version="1.0" encoding="utf-8"?>
+<file path=customXml/itemProps4.xml><?xml version="1.0" encoding="utf-8"?>
 <ds:datastoreItem xmlns:ds="http://schemas.openxmlformats.org/officeDocument/2006/customXml" ds:itemID="{3AC47A49-CC42-4B88-A4B5-80351A00D92E}">
   <ds:schemaRefs>
     <ds:schemaRef ds:uri="http://schemas.microsoft.com/office/2006/metadata/contentType"/>
@@ -45204,29 +46167,4 @@
     <ds:schemaRef ds:uri="http://schemas.microsoft.com/internal/obd"/>
   </ds:schemaRefs>
 </ds:datastoreItem>
-</file>
-
-<file path=customXml/itemProps2.xml><?xml version="1.0" encoding="utf-8"?>
-<ds:datastoreItem xmlns:ds="http://schemas.openxmlformats.org/officeDocument/2006/customXml" ds:itemID="{08F26082-94FB-4E7B-83A2-07938A9FEC69}">
-  <ds:schemaRefs>
-    <ds:schemaRef ds:uri="http://schemas.microsoft.com/sharepoint/v3/contenttype/forms"/>
-  </ds:schemaRefs>
-</ds:datastoreItem>
-</file>
-
-<file path=customXml/itemProps3.xml><?xml version="1.0" encoding="utf-8"?>
-<ds:datastoreItem xmlns:ds="http://schemas.openxmlformats.org/officeDocument/2006/customXml" ds:itemID="{C21911F0-FA54-4DE7-BE18-5708DCBC5EBB}">
-  <ds:schemaRefs>
-    <ds:schemaRef ds:uri="http://schemas.microsoft.com/office/2006/metadata/properties"/>
-    <ds:schemaRef ds:uri="http://schemas.microsoft.com/office/infopath/2007/PartnerControls"/>
-  </ds:schemaRefs>
-</ds:datastoreItem>
-</file>
-
-<file path=customXml/itemProps4.xml><?xml version="1.0" encoding="utf-8"?>
-<ds:datastoreItem xmlns:ds="http://schemas.openxmlformats.org/officeDocument/2006/customXml" ds:itemID="{F8D0FF65-9EB0-4290-BBBE-BC114131B21E}">
-  <ds:schemaRefs>
-    <ds:schemaRef ds:uri="http://schemas.openxmlformats.org/officeDocument/2006/bibliography"/>
-  </ds:schemaRefs>
-</ds:datastoreItem>
 </file>
</xml_diff>